<commit_message>
creamos el modelo con su migracion
</commit_message>
<xml_diff>
--- a/LARAVEL 12 LIVEWIRE docs.docx
+++ b/LARAVEL 12 LIVEWIRE docs.docx
@@ -256,8 +256,276 @@
     </w:p>
     <w:p>
       <w:r>
-        <w:t>Listo proyecto creado con autenticación de laravel</w:t>
-      </w:r>
+        <w:t xml:space="preserve">Listo proyecto creado con autenticación de </w:t>
+      </w:r>
+      <w:proofErr w:type="spellStart"/>
+      <w:r>
+        <w:t>laravel</w:t>
+      </w:r>
+      <w:proofErr w:type="spellEnd"/>
+    </w:p>
+    <w:p>
+      <w:pPr>
+        <w:rPr>
+          <w:b/>
+        </w:rPr>
+      </w:pPr>
+      <w:r>
+        <w:rPr>
+          <w:b/>
+        </w:rPr>
+        <w:t>ABRIMOS EL PROYECTO CON VS CODE</w:t>
+      </w:r>
+    </w:p>
+    <w:p>
+      <w:r>
+        <w:t xml:space="preserve">Abrimos el proyecto con el </w:t>
+      </w:r>
+      <w:proofErr w:type="spellStart"/>
+      <w:r>
+        <w:t>edito</w:t>
+      </w:r>
+      <w:proofErr w:type="spellEnd"/>
+      <w:r>
+        <w:t xml:space="preserve"> de </w:t>
+      </w:r>
+      <w:proofErr w:type="spellStart"/>
+      <w:r>
+        <w:t>Code</w:t>
+      </w:r>
+      <w:proofErr w:type="spellEnd"/>
+    </w:p>
+    <w:p>
+      <w:proofErr w:type="spellStart"/>
+      <w:r>
+        <w:t>Code</w:t>
+      </w:r>
+      <w:proofErr w:type="spellEnd"/>
+      <w:r>
+        <w:t xml:space="preserve"> .</w:t>
+      </w:r>
+    </w:p>
+    <w:p>
+      <w:r>
+        <w:t>CONFIGURAMOS LA BD MYSQL</w:t>
+      </w:r>
+    </w:p>
+    <w:p>
+      <w:r>
+        <w:drawing>
+          <wp:inline distT="0" distB="0" distL="0" distR="0" wp14:anchorId="57642028" wp14:editId="6A73F2CD">
+            <wp:extent cx="8002117" cy="4744112"/>
+            <wp:effectExtent l="0" t="0" r="0" b="0"/>
+            <wp:docPr id="397281778" name="Imagen 1" descr="Captura de pantalla de computadora&#10;&#10;El contenido generado por IA puede ser incorrecto."/>
+            <wp:cNvGraphicFramePr>
+              <a:graphicFrameLocks xmlns:a="http://schemas.openxmlformats.org/drawingml/2006/main" noChangeAspect="1"/>
+            </wp:cNvGraphicFramePr>
+            <a:graphic xmlns:a="http://schemas.openxmlformats.org/drawingml/2006/main">
+              <a:graphicData uri="http://schemas.openxmlformats.org/drawingml/2006/picture">
+                <pic:pic xmlns:pic="http://schemas.openxmlformats.org/drawingml/2006/picture">
+                  <pic:nvPicPr>
+                    <pic:cNvPr id="397281778" name="Imagen 1" descr="Captura de pantalla de computadora&#10;&#10;El contenido generado por IA puede ser incorrecto."/>
+                    <pic:cNvPicPr/>
+                  </pic:nvPicPr>
+                  <pic:blipFill>
+                    <a:blip r:embed="rId9"/>
+                    <a:stretch>
+                      <a:fillRect/>
+                    </a:stretch>
+                  </pic:blipFill>
+                  <pic:spPr>
+                    <a:xfrm>
+                      <a:off x="0" y="0"/>
+                      <a:ext cx="8002117" cy="4744112"/>
+                    </a:xfrm>
+                    <a:prstGeom prst="rect">
+                      <a:avLst/>
+                    </a:prstGeom>
+                  </pic:spPr>
+                </pic:pic>
+              </a:graphicData>
+            </a:graphic>
+          </wp:inline>
+        </w:drawing>
+      </w:r>
+    </w:p>
+    <w:p>
+      <w:r>
+        <w:t>DB_CONNECTION=</w:t>
+      </w:r>
+      <w:proofErr w:type="spellStart"/>
+      <w:r>
+        <w:t>mysql</w:t>
+      </w:r>
+      <w:proofErr w:type="spellEnd"/>
+    </w:p>
+    <w:p>
+      <w:r>
+        <w:t>DB_HOST=127.0.0.1</w:t>
+      </w:r>
+    </w:p>
+    <w:p>
+      <w:r>
+        <w:t>DB_PORT=3306</w:t>
+      </w:r>
+    </w:p>
+    <w:p>
+      <w:r>
+        <w:t>DB_DATABASE=blog-</w:t>
+      </w:r>
+      <w:proofErr w:type="spellStart"/>
+      <w:r>
+        <w:t>livewire</w:t>
+      </w:r>
+      <w:proofErr w:type="spellEnd"/>
+    </w:p>
+    <w:p>
+      <w:r>
+        <w:t>DB_USERNAME=</w:t>
+      </w:r>
+      <w:proofErr w:type="spellStart"/>
+      <w:r>
+        <w:t>root</w:t>
+      </w:r>
+      <w:proofErr w:type="spellEnd"/>
+    </w:p>
+    <w:p>
+      <w:r>
+        <w:t>DB_PASSWORD=</w:t>
+      </w:r>
+    </w:p>
+    <w:p>
+      <w:r>
+        <w:t>ESTABLEM INNODB</w:t>
+      </w:r>
+    </w:p>
+    <w:p>
+      <w:r>
+        <w:drawing>
+          <wp:inline distT="0" distB="0" distL="0" distR="0" wp14:anchorId="1A1CB09D" wp14:editId="577B2854">
+            <wp:extent cx="9554908" cy="3696216"/>
+            <wp:effectExtent l="0" t="0" r="0" b="0"/>
+            <wp:docPr id="1184205695" name="Imagen 1" descr="Captura de pantalla de computadora&#10;&#10;El contenido generado por IA puede ser incorrecto."/>
+            <wp:cNvGraphicFramePr>
+              <a:graphicFrameLocks xmlns:a="http://schemas.openxmlformats.org/drawingml/2006/main" noChangeAspect="1"/>
+            </wp:cNvGraphicFramePr>
+            <a:graphic xmlns:a="http://schemas.openxmlformats.org/drawingml/2006/main">
+              <a:graphicData uri="http://schemas.openxmlformats.org/drawingml/2006/picture">
+                <pic:pic xmlns:pic="http://schemas.openxmlformats.org/drawingml/2006/picture">
+                  <pic:nvPicPr>
+                    <pic:cNvPr id="1184205695" name="Imagen 1" descr="Captura de pantalla de computadora&#10;&#10;El contenido generado por IA puede ser incorrecto."/>
+                    <pic:cNvPicPr/>
+                  </pic:nvPicPr>
+                  <pic:blipFill>
+                    <a:blip r:embed="rId10"/>
+                    <a:stretch>
+                      <a:fillRect/>
+                    </a:stretch>
+                  </pic:blipFill>
+                  <pic:spPr>
+                    <a:xfrm>
+                      <a:off x="0" y="0"/>
+                      <a:ext cx="9554908" cy="3696216"/>
+                    </a:xfrm>
+                    <a:prstGeom prst="rect">
+                      <a:avLst/>
+                    </a:prstGeom>
+                  </pic:spPr>
+                </pic:pic>
+              </a:graphicData>
+            </a:graphic>
+          </wp:inline>
+        </w:drawing>
+      </w:r>
+    </w:p>
+    <w:p>
+      <w:r>
+        <w:t>'</w:t>
+      </w:r>
+      <w:proofErr w:type="spellStart"/>
+      <w:r>
+        <w:t>engine</w:t>
+      </w:r>
+      <w:proofErr w:type="spellEnd"/>
+      <w:r>
+        <w:t>' =&gt; '</w:t>
+      </w:r>
+      <w:proofErr w:type="spellStart"/>
+      <w:r>
+        <w:t>InnoDB</w:t>
+      </w:r>
+      <w:proofErr w:type="spellEnd"/>
+      <w:r>
+        <w:t>',</w:t>
+      </w:r>
+    </w:p>
+    <w:p/>
+    <w:p>
+      <w:r>
+        <w:t>CORREMOS LAS MIGRACIONES PARA CREAR LAS TABLAS</w:t>
+      </w:r>
+    </w:p>
+    <w:p>
+      <w:r>
+        <w:drawing>
+          <wp:inline distT="0" distB="0" distL="0" distR="0" wp14:anchorId="49335CD4" wp14:editId="527D0DC7">
+            <wp:extent cx="9392961" cy="3677163"/>
+            <wp:effectExtent l="0" t="0" r="0" b="0"/>
+            <wp:docPr id="537146189" name="Imagen 1"/>
+            <wp:cNvGraphicFramePr>
+              <a:graphicFrameLocks xmlns:a="http://schemas.openxmlformats.org/drawingml/2006/main" noChangeAspect="1"/>
+            </wp:cNvGraphicFramePr>
+            <a:graphic xmlns:a="http://schemas.openxmlformats.org/drawingml/2006/main">
+              <a:graphicData uri="http://schemas.openxmlformats.org/drawingml/2006/picture">
+                <pic:pic xmlns:pic="http://schemas.openxmlformats.org/drawingml/2006/picture">
+                  <pic:nvPicPr>
+                    <pic:cNvPr id="537146189" name=""/>
+                    <pic:cNvPicPr/>
+                  </pic:nvPicPr>
+                  <pic:blipFill>
+                    <a:blip r:embed="rId11"/>
+                    <a:stretch>
+                      <a:fillRect/>
+                    </a:stretch>
+                  </pic:blipFill>
+                  <pic:spPr>
+                    <a:xfrm>
+                      <a:off x="0" y="0"/>
+                      <a:ext cx="9392961" cy="3677163"/>
+                    </a:xfrm>
+                    <a:prstGeom prst="rect">
+                      <a:avLst/>
+                    </a:prstGeom>
+                  </pic:spPr>
+                </pic:pic>
+              </a:graphicData>
+            </a:graphic>
+          </wp:inline>
+        </w:drawing>
+      </w:r>
+    </w:p>
+    <w:p>
+      <w:proofErr w:type="spellStart"/>
+      <w:r>
+        <w:t>php</w:t>
+      </w:r>
+      <w:proofErr w:type="spellEnd"/>
+      <w:r>
+        <w:t xml:space="preserve"> </w:t>
+      </w:r>
+      <w:proofErr w:type="spellStart"/>
+      <w:r>
+        <w:t>artisan</w:t>
+      </w:r>
+      <w:proofErr w:type="spellEnd"/>
+      <w:r>
+        <w:t xml:space="preserve"> </w:t>
+      </w:r>
+      <w:proofErr w:type="spellStart"/>
+      <w:r>
+        <w:t>migrate</w:t>
+      </w:r>
+      <w:proofErr w:type="spellEnd"/>
     </w:p>
     <w:p>
       <w:r>
@@ -267,7 +535,7 @@
     <w:p>
       <w:r>
         <w:drawing>
-          <wp:inline distT="0" distB="0" distL="0" distR="0" wp14:anchorId="50405F8D" wp14:editId="6E481B99">
+          <wp:inline distT="0" distB="0" distL="0" distR="0" wp14:anchorId="5545A4F6" wp14:editId="6BD655C5">
             <wp:extent cx="10250330" cy="4972744"/>
             <wp:effectExtent l="0" t="0" r="0" b="0"/>
             <wp:docPr id="1198561573" name="Imagen 1" descr="Texto&#10;&#10;El contenido generado por IA puede ser incorrecto."/>
@@ -282,7 +550,7 @@
                     <pic:cNvPicPr/>
                   </pic:nvPicPr>
                   <pic:blipFill>
-                    <a:blip r:embed="rId9"/>
+                    <a:blip r:embed="rId12"/>
                     <a:stretch>
                       <a:fillRect/>
                     </a:stretch>
@@ -305,36 +573,44 @@
     </w:p>
     <w:p>
       <w:r>
-        <w:t>Abrimos el proyecto con el edito de Code</w:t>
-      </w:r>
-    </w:p>
-    <w:p>
-      <w:r>
-        <w:t>Code .</w:t>
-      </w:r>
-    </w:p>
-    <w:p>
-      <w:r>
-        <w:t>Luego ejecutamos la maquina de desarrollo</w:t>
-      </w:r>
-    </w:p>
-    <w:p>
-      <w:r>
-        <w:t>Composer run dev</w:t>
-      </w:r>
-    </w:p>
-    <w:p>
-      <w:r>
-        <w:t>CONFIGURAMOS LA BD MYSQL</w:t>
+        <w:t xml:space="preserve">Luego ejecutamos la </w:t>
+      </w:r>
+      <w:proofErr w:type="spellStart"/>
+      <w:r>
+        <w:t>maquina</w:t>
+      </w:r>
+      <w:proofErr w:type="spellEnd"/>
+      <w:r>
+        <w:t xml:space="preserve"> de desarrollo</w:t>
+      </w:r>
+    </w:p>
+    <w:p>
+      <w:proofErr w:type="spellStart"/>
+      <w:r>
+        <w:t>Composer</w:t>
+      </w:r>
+      <w:proofErr w:type="spellEnd"/>
+      <w:r>
+        <w:t xml:space="preserve"> run </w:t>
+      </w:r>
+      <w:proofErr w:type="spellStart"/>
+      <w:r>
+        <w:t>dev</w:t>
+      </w:r>
+      <w:proofErr w:type="spellEnd"/>
+    </w:p>
+    <w:p>
+      <w:r>
+        <w:t>CREAMOS UN MODELO POST CON SU RESPECTIVA MIGRACION</w:t>
       </w:r>
     </w:p>
     <w:p>
       <w:r>
         <w:drawing>
-          <wp:inline distT="0" distB="0" distL="0" distR="0" wp14:anchorId="57642028" wp14:editId="6A73F2CD">
-            <wp:extent cx="8002117" cy="4744112"/>
+          <wp:inline distT="0" distB="0" distL="0" distR="0" wp14:anchorId="51A0293C" wp14:editId="085AC0B0">
+            <wp:extent cx="9297698" cy="1219370"/>
             <wp:effectExtent l="0" t="0" r="0" b="0"/>
-            <wp:docPr id="397281778" name="Imagen 1" descr="Captura de pantalla de computadora&#10;&#10;El contenido generado por IA puede ser incorrecto."/>
+            <wp:docPr id="1351803076" name="Imagen 1"/>
             <wp:cNvGraphicFramePr>
               <a:graphicFrameLocks xmlns:a="http://schemas.openxmlformats.org/drawingml/2006/main" noChangeAspect="1"/>
             </wp:cNvGraphicFramePr>
@@ -342,11 +618,11 @@
               <a:graphicData uri="http://schemas.openxmlformats.org/drawingml/2006/picture">
                 <pic:pic xmlns:pic="http://schemas.openxmlformats.org/drawingml/2006/picture">
                   <pic:nvPicPr>
-                    <pic:cNvPr id="397281778" name="Imagen 1" descr="Captura de pantalla de computadora&#10;&#10;El contenido generado por IA puede ser incorrecto."/>
+                    <pic:cNvPr id="1351803076" name=""/>
                     <pic:cNvPicPr/>
                   </pic:nvPicPr>
                   <pic:blipFill>
-                    <a:blip r:embed="rId10"/>
+                    <a:blip r:embed="rId13"/>
                     <a:stretch>
                       <a:fillRect/>
                     </a:stretch>
@@ -354,7 +630,7 @@
                   <pic:spPr>
                     <a:xfrm>
                       <a:off x="0" y="0"/>
-                      <a:ext cx="8002117" cy="4744112"/>
+                      <a:ext cx="9297698" cy="1219370"/>
                     </a:xfrm>
                     <a:prstGeom prst="rect">
                       <a:avLst/>
@@ -369,46 +645,47 @@
     </w:p>
     <w:p>
       <w:r>
-        <w:t>DB_CONNECTION=mysql</w:t>
-      </w:r>
-    </w:p>
-    <w:p>
-      <w:r>
-        <w:t>DB_HOST=127.0.0.1</w:t>
-      </w:r>
-    </w:p>
-    <w:p>
-      <w:r>
-        <w:t>DB_PORT=3306</w:t>
-      </w:r>
-    </w:p>
-    <w:p>
-      <w:r>
-        <w:t>DB_DATABASE=blog-livewire</w:t>
-      </w:r>
-    </w:p>
-    <w:p>
-      <w:r>
-        <w:t>DB_USERNAME=root</w:t>
-      </w:r>
-    </w:p>
-    <w:p>
-      <w:r>
-        <w:t>DB_PASSWORD=</w:t>
-      </w:r>
-    </w:p>
-    <w:p>
-      <w:r>
-        <w:t>ESTABLEM INNODB</w:t>
+        <w:t>Los modelos por regla convención se crean en singular y al generar su respectiva migración se genera en plural; así como su respectiva tabla</w:t>
+      </w:r>
+    </w:p>
+    <w:p>
+      <w:proofErr w:type="spellStart"/>
+      <w:r>
+        <w:t>php</w:t>
+      </w:r>
+      <w:proofErr w:type="spellEnd"/>
+      <w:r>
+        <w:t xml:space="preserve"> </w:t>
+      </w:r>
+      <w:proofErr w:type="spellStart"/>
+      <w:r>
+        <w:t>artisan</w:t>
+      </w:r>
+      <w:proofErr w:type="spellEnd"/>
+      <w:r>
+        <w:t xml:space="preserve"> </w:t>
+      </w:r>
+      <w:proofErr w:type="spellStart"/>
+      <w:r>
+        <w:t>make:model</w:t>
+      </w:r>
+      <w:proofErr w:type="spellEnd"/>
+      <w:r>
+        <w:t xml:space="preserve"> post -m</w:t>
+      </w:r>
+    </w:p>
+    <w:p>
+      <w:r>
+        <w:t>DEFINISMOS LA MIGACIÓN</w:t>
       </w:r>
     </w:p>
     <w:p>
       <w:r>
         <w:drawing>
-          <wp:inline distT="0" distB="0" distL="0" distR="0" wp14:anchorId="1A1CB09D" wp14:editId="577B2854">
-            <wp:extent cx="9554908" cy="3696216"/>
-            <wp:effectExtent l="0" t="0" r="0" b="0"/>
-            <wp:docPr id="1184205695" name="Imagen 1" descr="Captura de pantalla de computadora&#10;&#10;El contenido generado por IA puede ser incorrecto."/>
+          <wp:inline distT="0" distB="0" distL="0" distR="0" wp14:anchorId="7ED89434" wp14:editId="6E2D9EC6">
+            <wp:extent cx="9545382" cy="4505954"/>
+            <wp:effectExtent l="0" t="0" r="0" b="9525"/>
+            <wp:docPr id="634439934" name="Imagen 1" descr="Texto&#10;&#10;El contenido generado por IA puede ser incorrecto."/>
             <wp:cNvGraphicFramePr>
               <a:graphicFrameLocks xmlns:a="http://schemas.openxmlformats.org/drawingml/2006/main" noChangeAspect="1"/>
             </wp:cNvGraphicFramePr>
@@ -416,11 +693,11 @@
               <a:graphicData uri="http://schemas.openxmlformats.org/drawingml/2006/picture">
                 <pic:pic xmlns:pic="http://schemas.openxmlformats.org/drawingml/2006/picture">
                   <pic:nvPicPr>
-                    <pic:cNvPr id="1184205695" name="Imagen 1" descr="Captura de pantalla de computadora&#10;&#10;El contenido generado por IA puede ser incorrecto."/>
+                    <pic:cNvPr id="634439934" name="Imagen 1" descr="Texto&#10;&#10;El contenido generado por IA puede ser incorrecto."/>
                     <pic:cNvPicPr/>
                   </pic:nvPicPr>
                   <pic:blipFill>
-                    <a:blip r:embed="rId11"/>
+                    <a:blip r:embed="rId14"/>
                     <a:stretch>
                       <a:fillRect/>
                     </a:stretch>
@@ -428,7 +705,7 @@
                   <pic:spPr>
                     <a:xfrm>
                       <a:off x="0" y="0"/>
-                      <a:ext cx="9554908" cy="3696216"/>
+                      <a:ext cx="9545382" cy="4505954"/>
                     </a:xfrm>
                     <a:prstGeom prst="rect">
                       <a:avLst/>
@@ -443,22 +720,16 @@
     </w:p>
     <w:p>
       <w:r>
-        <w:t>'engine' =&gt; 'InnoDB',</w:t>
-      </w:r>
-    </w:p>
-    <w:p/>
-    <w:p>
-      <w:r>
-        <w:t>CORREMOS LAS MIGRACIONES PARA CREAR LAS TABLAS</w:t>
+        <w:t>CORREMOS LA MIGRACION</w:t>
       </w:r>
     </w:p>
     <w:p>
       <w:r>
         <w:drawing>
-          <wp:inline distT="0" distB="0" distL="0" distR="0" wp14:anchorId="49335CD4" wp14:editId="527D0DC7">
-            <wp:extent cx="9392961" cy="3677163"/>
-            <wp:effectExtent l="0" t="0" r="0" b="0"/>
-            <wp:docPr id="537146189" name="Imagen 1"/>
+          <wp:inline distT="0" distB="0" distL="0" distR="0" wp14:anchorId="0F290D13" wp14:editId="34E751E4">
+            <wp:extent cx="9392961" cy="1133633"/>
+            <wp:effectExtent l="0" t="0" r="0" b="9525"/>
+            <wp:docPr id="1588956140" name="Imagen 1"/>
             <wp:cNvGraphicFramePr>
               <a:graphicFrameLocks xmlns:a="http://schemas.openxmlformats.org/drawingml/2006/main" noChangeAspect="1"/>
             </wp:cNvGraphicFramePr>
@@ -466,11 +737,11 @@
               <a:graphicData uri="http://schemas.openxmlformats.org/drawingml/2006/picture">
                 <pic:pic xmlns:pic="http://schemas.openxmlformats.org/drawingml/2006/picture">
                   <pic:nvPicPr>
-                    <pic:cNvPr id="537146189" name=""/>
+                    <pic:cNvPr id="1588956140" name=""/>
                     <pic:cNvPicPr/>
                   </pic:nvPicPr>
                   <pic:blipFill>
-                    <a:blip r:embed="rId12"/>
+                    <a:blip r:embed="rId15"/>
                     <a:stretch>
                       <a:fillRect/>
                     </a:stretch>
@@ -478,7 +749,7 @@
                   <pic:spPr>
                     <a:xfrm>
                       <a:off x="0" y="0"/>
-                      <a:ext cx="9392961" cy="3677163"/>
+                      <a:ext cx="9392961" cy="1133633"/>
                     </a:xfrm>
                     <a:prstGeom prst="rect">
                       <a:avLst/>
@@ -493,9 +764,51 @@
     </w:p>
     <w:p>
       <w:r>
-        <w:t>php artisan migrate</w:t>
-      </w:r>
-    </w:p>
+        <w:drawing>
+          <wp:inline distT="0" distB="0" distL="0" distR="0" wp14:anchorId="62CBDF2B" wp14:editId="48DD49AA">
+            <wp:extent cx="9002381" cy="3267531"/>
+            <wp:effectExtent l="0" t="0" r="8890" b="9525"/>
+            <wp:docPr id="532589240" name="Imagen 1" descr="Interfaz de usuario gráfica, Texto&#10;&#10;El contenido generado por IA puede ser incorrecto."/>
+            <wp:cNvGraphicFramePr>
+              <a:graphicFrameLocks xmlns:a="http://schemas.openxmlformats.org/drawingml/2006/main" noChangeAspect="1"/>
+            </wp:cNvGraphicFramePr>
+            <a:graphic xmlns:a="http://schemas.openxmlformats.org/drawingml/2006/main">
+              <a:graphicData uri="http://schemas.openxmlformats.org/drawingml/2006/picture">
+                <pic:pic xmlns:pic="http://schemas.openxmlformats.org/drawingml/2006/picture">
+                  <pic:nvPicPr>
+                    <pic:cNvPr id="532589240" name="Imagen 1" descr="Interfaz de usuario gráfica, Texto&#10;&#10;El contenido generado por IA puede ser incorrecto."/>
+                    <pic:cNvPicPr/>
+                  </pic:nvPicPr>
+                  <pic:blipFill>
+                    <a:blip r:embed="rId16"/>
+                    <a:stretch>
+                      <a:fillRect/>
+                    </a:stretch>
+                  </pic:blipFill>
+                  <pic:spPr>
+                    <a:xfrm>
+                      <a:off x="0" y="0"/>
+                      <a:ext cx="9002381" cy="3267531"/>
+                    </a:xfrm>
+                    <a:prstGeom prst="rect">
+                      <a:avLst/>
+                    </a:prstGeom>
+                  </pic:spPr>
+                </pic:pic>
+              </a:graphicData>
+            </a:graphic>
+          </wp:inline>
+        </w:drawing>
+      </w:r>
+    </w:p>
+    <w:p>
+      <w:r>
+        <w:t>Se genera la tabla en la BD</w:t>
+      </w:r>
+    </w:p>
+    <w:p/>
+    <w:p/>
+    <w:p/>
     <w:p/>
     <w:sectPr>
       <w:pgSz w:w="12240" w:h="15840"/>

</xml_diff>

<commit_message>
Creacion de ruta y plantilla y menu Post
</commit_message>
<xml_diff>
--- a/LARAVEL 12 LIVEWIRE docs.docx
+++ b/LARAVEL 12 LIVEWIRE docs.docx
@@ -256,13 +256,8 @@
     </w:p>
     <w:p>
       <w:r>
-        <w:t xml:space="preserve">Listo proyecto creado con autenticación de </w:t>
-      </w:r>
-      <w:proofErr w:type="spellStart"/>
-      <w:r>
-        <w:t>laravel</w:t>
-      </w:r>
-      <w:proofErr w:type="spellEnd"/>
+        <w:t>Listo proyecto creado con autenticación de laravel</w:t>
+      </w:r>
     </w:p>
     <w:p>
       <w:pPr>
@@ -279,30 +274,12 @@
     </w:p>
     <w:p>
       <w:r>
-        <w:t xml:space="preserve">Abrimos el proyecto con el </w:t>
-      </w:r>
-      <w:proofErr w:type="spellStart"/>
-      <w:r>
-        <w:t>edito</w:t>
-      </w:r>
-      <w:proofErr w:type="spellEnd"/>
-      <w:r>
-        <w:t xml:space="preserve"> de </w:t>
-      </w:r>
-      <w:proofErr w:type="spellStart"/>
-      <w:r>
-        <w:t>Code</w:t>
-      </w:r>
-      <w:proofErr w:type="spellEnd"/>
-    </w:p>
-    <w:p>
-      <w:proofErr w:type="spellStart"/>
-      <w:r>
-        <w:t>Code</w:t>
-      </w:r>
-      <w:proofErr w:type="spellEnd"/>
-      <w:r>
-        <w:t xml:space="preserve"> .</w:t>
+        <w:t>Abrimos el proyecto con el edito de Code</w:t>
+      </w:r>
+    </w:p>
+    <w:p>
+      <w:r>
+        <w:t>Code .</w:t>
       </w:r>
     </w:p>
     <w:p>
@@ -351,13 +328,8 @@
     </w:p>
     <w:p>
       <w:r>
-        <w:t>DB_CONNECTION=</w:t>
-      </w:r>
-      <w:proofErr w:type="spellStart"/>
-      <w:r>
-        <w:t>mysql</w:t>
-      </w:r>
-      <w:proofErr w:type="spellEnd"/>
+        <w:t>DB_CONNECTION=mysql</w:t>
+      </w:r>
     </w:p>
     <w:p>
       <w:r>
@@ -371,23 +343,13 @@
     </w:p>
     <w:p>
       <w:r>
-        <w:t>DB_DATABASE=blog-</w:t>
-      </w:r>
-      <w:proofErr w:type="spellStart"/>
-      <w:r>
-        <w:t>livewire</w:t>
-      </w:r>
-      <w:proofErr w:type="spellEnd"/>
-    </w:p>
-    <w:p>
-      <w:r>
-        <w:t>DB_USERNAME=</w:t>
-      </w:r>
-      <w:proofErr w:type="spellStart"/>
-      <w:r>
-        <w:t>root</w:t>
-      </w:r>
-      <w:proofErr w:type="spellEnd"/>
+        <w:t>DB_DATABASE=blog-livewire</w:t>
+      </w:r>
+    </w:p>
+    <w:p>
+      <w:r>
+        <w:t>DB_USERNAME=root</w:t>
+      </w:r>
     </w:p>
     <w:p>
       <w:r>
@@ -440,23 +402,7 @@
     </w:p>
     <w:p>
       <w:r>
-        <w:t>'</w:t>
-      </w:r>
-      <w:proofErr w:type="spellStart"/>
-      <w:r>
-        <w:t>engine</w:t>
-      </w:r>
-      <w:proofErr w:type="spellEnd"/>
-      <w:r>
-        <w:t>' =&gt; '</w:t>
-      </w:r>
-      <w:proofErr w:type="spellStart"/>
-      <w:r>
-        <w:t>InnoDB</w:t>
-      </w:r>
-      <w:proofErr w:type="spellEnd"/>
-      <w:r>
-        <w:t>',</w:t>
+        <w:t>'engine' =&gt; 'InnoDB',</w:t>
       </w:r>
     </w:p>
     <w:p/>
@@ -505,27 +451,9 @@
       </w:r>
     </w:p>
     <w:p>
-      <w:proofErr w:type="spellStart"/>
-      <w:r>
-        <w:t>php</w:t>
-      </w:r>
-      <w:proofErr w:type="spellEnd"/>
-      <w:r>
-        <w:t xml:space="preserve"> </w:t>
-      </w:r>
-      <w:proofErr w:type="spellStart"/>
-      <w:r>
-        <w:t>artisan</w:t>
-      </w:r>
-      <w:proofErr w:type="spellEnd"/>
-      <w:r>
-        <w:t xml:space="preserve"> </w:t>
-      </w:r>
-      <w:proofErr w:type="spellStart"/>
-      <w:r>
-        <w:t>migrate</w:t>
-      </w:r>
-      <w:proofErr w:type="spellEnd"/>
+      <w:r>
+        <w:t>php artisan migrate</w:t>
+      </w:r>
     </w:p>
     <w:p>
       <w:r>
@@ -573,31 +501,13 @@
     </w:p>
     <w:p>
       <w:r>
-        <w:t xml:space="preserve">Luego ejecutamos la </w:t>
-      </w:r>
-      <w:proofErr w:type="spellStart"/>
-      <w:r>
-        <w:t>maquina</w:t>
-      </w:r>
-      <w:proofErr w:type="spellEnd"/>
-      <w:r>
-        <w:t xml:space="preserve"> de desarrollo</w:t>
-      </w:r>
-    </w:p>
-    <w:p>
-      <w:proofErr w:type="spellStart"/>
-      <w:r>
-        <w:t>Composer</w:t>
-      </w:r>
-      <w:proofErr w:type="spellEnd"/>
-      <w:r>
-        <w:t xml:space="preserve"> run </w:t>
-      </w:r>
-      <w:proofErr w:type="spellStart"/>
-      <w:r>
-        <w:t>dev</w:t>
-      </w:r>
-      <w:proofErr w:type="spellEnd"/>
+        <w:t>Luego ejecutamos la maquina de desarrollo</w:t>
+      </w:r>
+    </w:p>
+    <w:p>
+      <w:r>
+        <w:t>Composer run dev</w:t>
+      </w:r>
     </w:p>
     <w:p>
       <w:r>
@@ -649,29 +559,8 @@
       </w:r>
     </w:p>
     <w:p>
-      <w:proofErr w:type="spellStart"/>
-      <w:r>
-        <w:t>php</w:t>
-      </w:r>
-      <w:proofErr w:type="spellEnd"/>
-      <w:r>
-        <w:t xml:space="preserve"> </w:t>
-      </w:r>
-      <w:proofErr w:type="spellStart"/>
-      <w:r>
-        <w:t>artisan</w:t>
-      </w:r>
-      <w:proofErr w:type="spellEnd"/>
-      <w:r>
-        <w:t xml:space="preserve"> </w:t>
-      </w:r>
-      <w:proofErr w:type="spellStart"/>
-      <w:r>
-        <w:t>make:model</w:t>
-      </w:r>
-      <w:proofErr w:type="spellEnd"/>
-      <w:r>
-        <w:t xml:space="preserve"> post -m</w:t>
+      <w:r>
+        <w:t>php artisan make:model post -m</w:t>
       </w:r>
     </w:p>
     <w:p>
@@ -806,6 +695,487 @@
         <w:t>Se genera la tabla en la BD</w:t>
       </w:r>
     </w:p>
+    <w:p>
+      <w:r>
+        <w:t>DEFINIMOS LA CLASE DEL MODELO POST</w:t>
+      </w:r>
+    </w:p>
+    <w:p>
+      <w:r>
+        <w:drawing>
+          <wp:inline distT="0" distB="0" distL="0" distR="0" wp14:anchorId="62FA040A" wp14:editId="59B7F683">
+            <wp:extent cx="8278380" cy="2743583"/>
+            <wp:effectExtent l="0" t="0" r="0" b="0"/>
+            <wp:docPr id="670975429" name="Imagen 1" descr="Captura de pantalla de computadora&#10;&#10;El contenido generado por IA puede ser incorrecto."/>
+            <wp:cNvGraphicFramePr>
+              <a:graphicFrameLocks xmlns:a="http://schemas.openxmlformats.org/drawingml/2006/main" noChangeAspect="1"/>
+            </wp:cNvGraphicFramePr>
+            <a:graphic xmlns:a="http://schemas.openxmlformats.org/drawingml/2006/main">
+              <a:graphicData uri="http://schemas.openxmlformats.org/drawingml/2006/picture">
+                <pic:pic xmlns:pic="http://schemas.openxmlformats.org/drawingml/2006/picture">
+                  <pic:nvPicPr>
+                    <pic:cNvPr id="670975429" name="Imagen 1" descr="Captura de pantalla de computadora&#10;&#10;El contenido generado por IA puede ser incorrecto."/>
+                    <pic:cNvPicPr/>
+                  </pic:nvPicPr>
+                  <pic:blipFill>
+                    <a:blip r:embed="rId17"/>
+                    <a:stretch>
+                      <a:fillRect/>
+                    </a:stretch>
+                  </pic:blipFill>
+                  <pic:spPr>
+                    <a:xfrm>
+                      <a:off x="0" y="0"/>
+                      <a:ext cx="8278380" cy="2743583"/>
+                    </a:xfrm>
+                    <a:prstGeom prst="rect">
+                      <a:avLst/>
+                    </a:prstGeom>
+                  </pic:spPr>
+                </pic:pic>
+              </a:graphicData>
+            </a:graphic>
+          </wp:inline>
+        </w:drawing>
+      </w:r>
+    </w:p>
+    <w:p>
+      <w:r>
+        <w:t>DEFINISMOS LA RUTA PARA EL MENU LATERAL</w:t>
+      </w:r>
+    </w:p>
+    <w:p>
+      <w:r>
+        <w:drawing>
+          <wp:inline distT="0" distB="0" distL="0" distR="0" wp14:anchorId="201168A4" wp14:editId="2385E06E">
+            <wp:extent cx="8097380" cy="3124636"/>
+            <wp:effectExtent l="0" t="0" r="0" b="0"/>
+            <wp:docPr id="1143241625" name="Imagen 1" descr="Captura de pantalla de computadora&#10;&#10;El contenido generado por IA puede ser incorrecto."/>
+            <wp:cNvGraphicFramePr>
+              <a:graphicFrameLocks xmlns:a="http://schemas.openxmlformats.org/drawingml/2006/main" noChangeAspect="1"/>
+            </wp:cNvGraphicFramePr>
+            <a:graphic xmlns:a="http://schemas.openxmlformats.org/drawingml/2006/main">
+              <a:graphicData uri="http://schemas.openxmlformats.org/drawingml/2006/picture">
+                <pic:pic xmlns:pic="http://schemas.openxmlformats.org/drawingml/2006/picture">
+                  <pic:nvPicPr>
+                    <pic:cNvPr id="1143241625" name="Imagen 1" descr="Captura de pantalla de computadora&#10;&#10;El contenido generado por IA puede ser incorrecto."/>
+                    <pic:cNvPicPr/>
+                  </pic:nvPicPr>
+                  <pic:blipFill>
+                    <a:blip r:embed="rId18"/>
+                    <a:stretch>
+                      <a:fillRect/>
+                    </a:stretch>
+                  </pic:blipFill>
+                  <pic:spPr>
+                    <a:xfrm>
+                      <a:off x="0" y="0"/>
+                      <a:ext cx="8097380" cy="3124636"/>
+                    </a:xfrm>
+                    <a:prstGeom prst="rect">
+                      <a:avLst/>
+                    </a:prstGeom>
+                  </pic:spPr>
+                </pic:pic>
+              </a:graphicData>
+            </a:graphic>
+          </wp:inline>
+        </w:drawing>
+      </w:r>
+    </w:p>
+    <w:p>
+      <w:r>
+        <w:t>Route::view('posts', 'posts')</w:t>
+      </w:r>
+    </w:p>
+    <w:p>
+      <w:r>
+        <w:t>    -&gt;middleware(['auth', 'verified'])</w:t>
+      </w:r>
+    </w:p>
+    <w:p>
+      <w:r>
+        <w:t>    -&gt;name('posts');</w:t>
+      </w:r>
+    </w:p>
+    <w:p>
+      <w:r>
+        <w:t>DEFINIMOS EL BLADE DE LA PLANTILLA DE POST</w:t>
+      </w:r>
+    </w:p>
+    <w:p>
+      <w:r>
+        <w:drawing>
+          <wp:inline distT="0" distB="0" distL="0" distR="0" wp14:anchorId="5BD465EC" wp14:editId="67C339F6">
+            <wp:extent cx="6982799" cy="3648584"/>
+            <wp:effectExtent l="0" t="0" r="8890" b="9525"/>
+            <wp:docPr id="1368687609" name="Imagen 1" descr="Captura de pantalla de un celular&#10;&#10;El contenido generado por IA puede ser incorrecto."/>
+            <wp:cNvGraphicFramePr>
+              <a:graphicFrameLocks xmlns:a="http://schemas.openxmlformats.org/drawingml/2006/main" noChangeAspect="1"/>
+            </wp:cNvGraphicFramePr>
+            <a:graphic xmlns:a="http://schemas.openxmlformats.org/drawingml/2006/main">
+              <a:graphicData uri="http://schemas.openxmlformats.org/drawingml/2006/picture">
+                <pic:pic xmlns:pic="http://schemas.openxmlformats.org/drawingml/2006/picture">
+                  <pic:nvPicPr>
+                    <pic:cNvPr id="1368687609" name="Imagen 1" descr="Captura de pantalla de un celular&#10;&#10;El contenido generado por IA puede ser incorrecto."/>
+                    <pic:cNvPicPr/>
+                  </pic:nvPicPr>
+                  <pic:blipFill>
+                    <a:blip r:embed="rId19"/>
+                    <a:stretch>
+                      <a:fillRect/>
+                    </a:stretch>
+                  </pic:blipFill>
+                  <pic:spPr>
+                    <a:xfrm>
+                      <a:off x="0" y="0"/>
+                      <a:ext cx="6982799" cy="3648584"/>
+                    </a:xfrm>
+                    <a:prstGeom prst="rect">
+                      <a:avLst/>
+                    </a:prstGeom>
+                  </pic:spPr>
+                </pic:pic>
+              </a:graphicData>
+            </a:graphic>
+          </wp:inline>
+        </w:drawing>
+      </w:r>
+    </w:p>
+    <w:p>
+      <w:r>
+        <w:t>Podemos tomar como</w:t>
+      </w:r>
+      <w:r>
+        <w:t xml:space="preserve"> </w:t>
+      </w:r>
+      <w:r>
+        <w:t>referencia el Blade de dashboard.blade.php y la duplicamos</w:t>
+      </w:r>
+      <w:r>
+        <w:t xml:space="preserve"> </w:t>
+      </w:r>
+      <w:r>
+        <w:t>y la nombramos posts.blade.php</w:t>
+      </w:r>
+    </w:p>
+    <w:p>
+      <w:r>
+        <w:drawing>
+          <wp:inline distT="0" distB="0" distL="0" distR="0" wp14:anchorId="07319277" wp14:editId="7CB23914">
+            <wp:extent cx="6420746" cy="3086531"/>
+            <wp:effectExtent l="0" t="0" r="0" b="0"/>
+            <wp:docPr id="371906186" name="Imagen 1" descr="Captura de pantalla de un celular&#10;&#10;El contenido generado por IA puede ser incorrecto."/>
+            <wp:cNvGraphicFramePr>
+              <a:graphicFrameLocks xmlns:a="http://schemas.openxmlformats.org/drawingml/2006/main" noChangeAspect="1"/>
+            </wp:cNvGraphicFramePr>
+            <a:graphic xmlns:a="http://schemas.openxmlformats.org/drawingml/2006/main">
+              <a:graphicData uri="http://schemas.openxmlformats.org/drawingml/2006/picture">
+                <pic:pic xmlns:pic="http://schemas.openxmlformats.org/drawingml/2006/picture">
+                  <pic:nvPicPr>
+                    <pic:cNvPr id="371906186" name="Imagen 1" descr="Captura de pantalla de un celular&#10;&#10;El contenido generado por IA puede ser incorrecto."/>
+                    <pic:cNvPicPr/>
+                  </pic:nvPicPr>
+                  <pic:blipFill>
+                    <a:blip r:embed="rId20"/>
+                    <a:stretch>
+                      <a:fillRect/>
+                    </a:stretch>
+                  </pic:blipFill>
+                  <pic:spPr>
+                    <a:xfrm>
+                      <a:off x="0" y="0"/>
+                      <a:ext cx="6420746" cy="3086531"/>
+                    </a:xfrm>
+                    <a:prstGeom prst="rect">
+                      <a:avLst/>
+                    </a:prstGeom>
+                  </pic:spPr>
+                </pic:pic>
+              </a:graphicData>
+            </a:graphic>
+          </wp:inline>
+        </w:drawing>
+      </w:r>
+    </w:p>
+    <w:p>
+      <w:r>
+        <w:t>Luego comprobramos que la ruta este correcta ingresan</w:t>
+      </w:r>
+      <w:r>
+        <w:t xml:space="preserve">so directamente a la ruta: </w:t>
+      </w:r>
+      <w:r>
+        <w:t>http://localhost:8000/posts</w:t>
+      </w:r>
+    </w:p>
+    <w:p>
+      <w:r>
+        <w:t>PERSONALIZAMOS PLANTILLA</w:t>
+      </w:r>
+    </w:p>
+    <w:p>
+      <w:r>
+        <w:drawing>
+          <wp:inline distT="0" distB="0" distL="0" distR="0" wp14:anchorId="2593908D" wp14:editId="5FB0C634">
+            <wp:extent cx="11860280" cy="4058216"/>
+            <wp:effectExtent l="0" t="0" r="8255" b="0"/>
+            <wp:docPr id="1041888385" name="Imagen 1" descr="Texto&#10;&#10;El contenido generado por IA puede ser incorrecto."/>
+            <wp:cNvGraphicFramePr>
+              <a:graphicFrameLocks xmlns:a="http://schemas.openxmlformats.org/drawingml/2006/main" noChangeAspect="1"/>
+            </wp:cNvGraphicFramePr>
+            <a:graphic xmlns:a="http://schemas.openxmlformats.org/drawingml/2006/main">
+              <a:graphicData uri="http://schemas.openxmlformats.org/drawingml/2006/picture">
+                <pic:pic xmlns:pic="http://schemas.openxmlformats.org/drawingml/2006/picture">
+                  <pic:nvPicPr>
+                    <pic:cNvPr id="1041888385" name="Imagen 1" descr="Texto&#10;&#10;El contenido generado por IA puede ser incorrecto."/>
+                    <pic:cNvPicPr/>
+                  </pic:nvPicPr>
+                  <pic:blipFill>
+                    <a:blip r:embed="rId21"/>
+                    <a:stretch>
+                      <a:fillRect/>
+                    </a:stretch>
+                  </pic:blipFill>
+                  <pic:spPr>
+                    <a:xfrm>
+                      <a:off x="0" y="0"/>
+                      <a:ext cx="11860280" cy="4058216"/>
+                    </a:xfrm>
+                    <a:prstGeom prst="rect">
+                      <a:avLst/>
+                    </a:prstGeom>
+                  </pic:spPr>
+                </pic:pic>
+              </a:graphicData>
+            </a:graphic>
+          </wp:inline>
+        </w:drawing>
+      </w:r>
+    </w:p>
+    <w:p>
+      <w:r>
+        <w:t>Resources</w:t>
+      </w:r>
+    </w:p>
+    <w:p>
+      <w:r>
+        <w:tab/>
+        <w:t>Views</w:t>
+      </w:r>
+    </w:p>
+    <w:p>
+      <w:r>
+        <w:tab/>
+      </w:r>
+      <w:r>
+        <w:tab/>
+        <w:t>welcome.blade.app: Plantilla de de la ruta de bievenida</w:t>
+      </w:r>
+    </w:p>
+    <w:p>
+      <w:r>
+        <w:tab/>
+      </w:r>
+      <w:r>
+        <w:tab/>
+      </w:r>
+      <w:r>
+        <w:t>dashborar</w:t>
+      </w:r>
+      <w:r>
+        <w:t xml:space="preserve">.blade.app: Plantilla de de la ruta de </w:t>
+      </w:r>
+      <w:r>
+        <w:t>del panel de control de usuario autenticado</w:t>
+      </w:r>
+      <w:r>
+        <w:t xml:space="preserve">. Podemos notar que utiliza en componen layout: </w:t>
+      </w:r>
+      <w:r>
+        <w:t>x-layouts.app</w:t>
+      </w:r>
+    </w:p>
+    <w:p>
+      <w:r>
+        <w:drawing>
+          <wp:inline distT="0" distB="0" distL="0" distR="0" wp14:anchorId="56F9B142" wp14:editId="0615A47E">
+            <wp:extent cx="8954750" cy="3143689"/>
+            <wp:effectExtent l="0" t="0" r="0" b="0"/>
+            <wp:docPr id="172168067" name="Imagen 1" descr="Captura de pantalla de un celular&#10;&#10;El contenido generado por IA puede ser incorrecto."/>
+            <wp:cNvGraphicFramePr>
+              <a:graphicFrameLocks xmlns:a="http://schemas.openxmlformats.org/drawingml/2006/main" noChangeAspect="1"/>
+            </wp:cNvGraphicFramePr>
+            <a:graphic xmlns:a="http://schemas.openxmlformats.org/drawingml/2006/main">
+              <a:graphicData uri="http://schemas.openxmlformats.org/drawingml/2006/picture">
+                <pic:pic xmlns:pic="http://schemas.openxmlformats.org/drawingml/2006/picture">
+                  <pic:nvPicPr>
+                    <pic:cNvPr id="172168067" name="Imagen 1" descr="Captura de pantalla de un celular&#10;&#10;El contenido generado por IA puede ser incorrecto."/>
+                    <pic:cNvPicPr/>
+                  </pic:nvPicPr>
+                  <pic:blipFill>
+                    <a:blip r:embed="rId22"/>
+                    <a:stretch>
+                      <a:fillRect/>
+                    </a:stretch>
+                  </pic:blipFill>
+                  <pic:spPr>
+                    <a:xfrm>
+                      <a:off x="0" y="0"/>
+                      <a:ext cx="8954750" cy="3143689"/>
+                    </a:xfrm>
+                    <a:prstGeom prst="rect">
+                      <a:avLst/>
+                    </a:prstGeom>
+                  </pic:spPr>
+                </pic:pic>
+              </a:graphicData>
+            </a:graphic>
+          </wp:inline>
+        </w:drawing>
+      </w:r>
+    </w:p>
+    <w:p>
+      <w:r>
+        <w:t>Resources</w:t>
+      </w:r>
+    </w:p>
+    <w:p>
+      <w:r>
+        <w:tab/>
+        <w:t>Views</w:t>
+      </w:r>
+    </w:p>
+    <w:p>
+      <w:r>
+        <w:tab/>
+      </w:r>
+      <w:r>
+        <w:tab/>
+        <w:t>Components</w:t>
+      </w:r>
+    </w:p>
+    <w:p>
+      <w:r>
+        <w:tab/>
+      </w:r>
+      <w:r>
+        <w:tab/>
+      </w:r>
+      <w:r>
+        <w:tab/>
+      </w:r>
+      <w:r>
+        <w:t>Layouts</w:t>
+      </w:r>
+    </w:p>
+    <w:p>
+      <w:r>
+        <w:tab/>
+      </w:r>
+      <w:r>
+        <w:tab/>
+      </w:r>
+      <w:r>
+        <w:tab/>
+      </w:r>
+      <w:r>
+        <w:tab/>
+        <w:t xml:space="preserve">app.blade.php: componente que define que tipo de menú queremos que lateral o en el encabezado; en este aso vemos que se usa un menú lateral: </w:t>
+      </w:r>
+      <w:r>
+        <w:t>&lt;x-layouts.app.sidebar</w:t>
+      </w:r>
+    </w:p>
+    <w:p>
+      <w:r>
+        <w:drawing>
+          <wp:inline distT="0" distB="0" distL="0" distR="0" wp14:anchorId="5120E510" wp14:editId="0BA094D1">
+            <wp:extent cx="11469701" cy="4420217"/>
+            <wp:effectExtent l="0" t="0" r="0" b="0"/>
+            <wp:docPr id="724362313" name="Imagen 1" descr="Texto&#10;&#10;El contenido generado por IA puede ser incorrecto."/>
+            <wp:cNvGraphicFramePr>
+              <a:graphicFrameLocks xmlns:a="http://schemas.openxmlformats.org/drawingml/2006/main" noChangeAspect="1"/>
+            </wp:cNvGraphicFramePr>
+            <a:graphic xmlns:a="http://schemas.openxmlformats.org/drawingml/2006/main">
+              <a:graphicData uri="http://schemas.openxmlformats.org/drawingml/2006/picture">
+                <pic:pic xmlns:pic="http://schemas.openxmlformats.org/drawingml/2006/picture">
+                  <pic:nvPicPr>
+                    <pic:cNvPr id="724362313" name="Imagen 1" descr="Texto&#10;&#10;El contenido generado por IA puede ser incorrecto."/>
+                    <pic:cNvPicPr/>
+                  </pic:nvPicPr>
+                  <pic:blipFill>
+                    <a:blip r:embed="rId23"/>
+                    <a:stretch>
+                      <a:fillRect/>
+                    </a:stretch>
+                  </pic:blipFill>
+                  <pic:spPr>
+                    <a:xfrm>
+                      <a:off x="0" y="0"/>
+                      <a:ext cx="11469701" cy="4420217"/>
+                    </a:xfrm>
+                    <a:prstGeom prst="rect">
+                      <a:avLst/>
+                    </a:prstGeom>
+                  </pic:spPr>
+                </pic:pic>
+              </a:graphicData>
+            </a:graphic>
+          </wp:inline>
+        </w:drawing>
+      </w:r>
+    </w:p>
+    <w:p>
+      <w:r>
+        <w:t>Este componen define la estructura del menú en la barra lateral side.blade.php</w:t>
+      </w:r>
+    </w:p>
+    <w:p>
+      <w:r>
+        <w:drawing>
+          <wp:inline distT="0" distB="0" distL="0" distR="0" wp14:anchorId="2CBE7F83" wp14:editId="232E7EF6">
+            <wp:extent cx="11298227" cy="4124901"/>
+            <wp:effectExtent l="0" t="0" r="0" b="9525"/>
+            <wp:docPr id="1391747158" name="Imagen 1"/>
+            <wp:cNvGraphicFramePr>
+              <a:graphicFrameLocks xmlns:a="http://schemas.openxmlformats.org/drawingml/2006/main" noChangeAspect="1"/>
+            </wp:cNvGraphicFramePr>
+            <a:graphic xmlns:a="http://schemas.openxmlformats.org/drawingml/2006/main">
+              <a:graphicData uri="http://schemas.openxmlformats.org/drawingml/2006/picture">
+                <pic:pic xmlns:pic="http://schemas.openxmlformats.org/drawingml/2006/picture">
+                  <pic:nvPicPr>
+                    <pic:cNvPr id="1391747158" name=""/>
+                    <pic:cNvPicPr/>
+                  </pic:nvPicPr>
+                  <pic:blipFill>
+                    <a:blip r:embed="rId24"/>
+                    <a:stretch>
+                      <a:fillRect/>
+                    </a:stretch>
+                  </pic:blipFill>
+                  <pic:spPr>
+                    <a:xfrm>
+                      <a:off x="0" y="0"/>
+                      <a:ext cx="11298227" cy="4124901"/>
+                    </a:xfrm>
+                    <a:prstGeom prst="rect">
+                      <a:avLst/>
+                    </a:prstGeom>
+                  </pic:spPr>
+                </pic:pic>
+              </a:graphicData>
+            </a:graphic>
+          </wp:inline>
+        </w:drawing>
+      </w:r>
+    </w:p>
+    <w:p>
+      <w:r>
+        <w:t>Agregamos el item para link del menú Posts</w:t>
+      </w:r>
+    </w:p>
+    <w:p/>
     <w:p/>
     <w:p/>
     <w:p/>

</xml_diff>

<commit_message>
creamos un componente livewire listar-post para administrar los post
</commit_message>
<xml_diff>
--- a/LARAVEL 12 LIVEWIRE docs.docx
+++ b/LARAVEL 12 LIVEWIRE docs.docx
@@ -19,6 +19,25 @@
           <w:szCs w:val="32"/>
         </w:rPr>
         <w:t>LARAVEL 12 LIVEWIRE</w:t>
+      </w:r>
+    </w:p>
+    <w:p>
+      <w:pPr>
+        <w:rPr>
+          <w:b/>
+          <w:bCs/>
+          <w:sz w:val="32"/>
+          <w:szCs w:val="32"/>
+        </w:rPr>
+      </w:pPr>
+      <w:r>
+        <w:rPr>
+          <w:b/>
+          <w:bCs/>
+          <w:sz w:val="32"/>
+          <w:szCs w:val="32"/>
+        </w:rPr>
+        <w:t>https://www.youtube.com/watch?v=uWU6QOsQM_w</w:t>
       </w:r>
     </w:p>
     <w:p>
@@ -256,8 +275,13 @@
     </w:p>
     <w:p>
       <w:r>
-        <w:t>Listo proyecto creado con autenticación de laravel</w:t>
-      </w:r>
+        <w:t xml:space="preserve">Listo proyecto creado con autenticación de </w:t>
+      </w:r>
+      <w:proofErr w:type="spellStart"/>
+      <w:r>
+        <w:t>laravel</w:t>
+      </w:r>
+      <w:proofErr w:type="spellEnd"/>
     </w:p>
     <w:p>
       <w:pPr>
@@ -274,12 +298,30 @@
     </w:p>
     <w:p>
       <w:r>
-        <w:t>Abrimos el proyecto con el edito de Code</w:t>
-      </w:r>
-    </w:p>
-    <w:p>
-      <w:r>
-        <w:t>Code .</w:t>
+        <w:t xml:space="preserve">Abrimos el proyecto con el </w:t>
+      </w:r>
+      <w:proofErr w:type="spellStart"/>
+      <w:r>
+        <w:t>edito</w:t>
+      </w:r>
+      <w:proofErr w:type="spellEnd"/>
+      <w:r>
+        <w:t xml:space="preserve"> de </w:t>
+      </w:r>
+      <w:proofErr w:type="spellStart"/>
+      <w:r>
+        <w:t>Code</w:t>
+      </w:r>
+      <w:proofErr w:type="spellEnd"/>
+    </w:p>
+    <w:p>
+      <w:proofErr w:type="spellStart"/>
+      <w:r>
+        <w:t>Code</w:t>
+      </w:r>
+      <w:proofErr w:type="spellEnd"/>
+      <w:r>
+        <w:t xml:space="preserve"> .</w:t>
       </w:r>
     </w:p>
     <w:p>
@@ -328,8 +370,13 @@
     </w:p>
     <w:p>
       <w:r>
-        <w:t>DB_CONNECTION=mysql</w:t>
-      </w:r>
+        <w:t>DB_CONNECTION=</w:t>
+      </w:r>
+      <w:proofErr w:type="spellStart"/>
+      <w:r>
+        <w:t>mysql</w:t>
+      </w:r>
+      <w:proofErr w:type="spellEnd"/>
     </w:p>
     <w:p>
       <w:r>
@@ -343,13 +390,23 @@
     </w:p>
     <w:p>
       <w:r>
-        <w:t>DB_DATABASE=blog-livewire</w:t>
-      </w:r>
-    </w:p>
-    <w:p>
-      <w:r>
-        <w:t>DB_USERNAME=root</w:t>
-      </w:r>
+        <w:t>DB_DATABASE=blog-</w:t>
+      </w:r>
+      <w:proofErr w:type="spellStart"/>
+      <w:r>
+        <w:t>livewire</w:t>
+      </w:r>
+      <w:proofErr w:type="spellEnd"/>
+    </w:p>
+    <w:p>
+      <w:r>
+        <w:t>DB_USERNAME=</w:t>
+      </w:r>
+      <w:proofErr w:type="spellStart"/>
+      <w:r>
+        <w:t>root</w:t>
+      </w:r>
+      <w:proofErr w:type="spellEnd"/>
     </w:p>
     <w:p>
       <w:r>
@@ -402,7 +459,23 @@
     </w:p>
     <w:p>
       <w:r>
-        <w:t>'engine' =&gt; 'InnoDB',</w:t>
+        <w:t>'</w:t>
+      </w:r>
+      <w:proofErr w:type="spellStart"/>
+      <w:r>
+        <w:t>engine</w:t>
+      </w:r>
+      <w:proofErr w:type="spellEnd"/>
+      <w:r>
+        <w:t>' =&gt; '</w:t>
+      </w:r>
+      <w:proofErr w:type="spellStart"/>
+      <w:r>
+        <w:t>InnoDB</w:t>
+      </w:r>
+      <w:proofErr w:type="spellEnd"/>
+      <w:r>
+        <w:t>',</w:t>
       </w:r>
     </w:p>
     <w:p/>
@@ -451,9 +524,27 @@
       </w:r>
     </w:p>
     <w:p>
-      <w:r>
-        <w:t>php artisan migrate</w:t>
-      </w:r>
+      <w:proofErr w:type="spellStart"/>
+      <w:r>
+        <w:t>php</w:t>
+      </w:r>
+      <w:proofErr w:type="spellEnd"/>
+      <w:r>
+        <w:t xml:space="preserve"> </w:t>
+      </w:r>
+      <w:proofErr w:type="spellStart"/>
+      <w:r>
+        <w:t>artisan</w:t>
+      </w:r>
+      <w:proofErr w:type="spellEnd"/>
+      <w:r>
+        <w:t xml:space="preserve"> </w:t>
+      </w:r>
+      <w:proofErr w:type="spellStart"/>
+      <w:r>
+        <w:t>migrate</w:t>
+      </w:r>
+      <w:proofErr w:type="spellEnd"/>
     </w:p>
     <w:p>
       <w:r>
@@ -501,13 +592,31 @@
     </w:p>
     <w:p>
       <w:r>
-        <w:t>Luego ejecutamos la maquina de desarrollo</w:t>
-      </w:r>
-    </w:p>
-    <w:p>
-      <w:r>
-        <w:t>Composer run dev</w:t>
-      </w:r>
+        <w:t xml:space="preserve">Luego ejecutamos la </w:t>
+      </w:r>
+      <w:proofErr w:type="spellStart"/>
+      <w:r>
+        <w:t>maquina</w:t>
+      </w:r>
+      <w:proofErr w:type="spellEnd"/>
+      <w:r>
+        <w:t xml:space="preserve"> de desarrollo</w:t>
+      </w:r>
+    </w:p>
+    <w:p>
+      <w:proofErr w:type="spellStart"/>
+      <w:r>
+        <w:t>Composer</w:t>
+      </w:r>
+      <w:proofErr w:type="spellEnd"/>
+      <w:r>
+        <w:t xml:space="preserve"> run </w:t>
+      </w:r>
+      <w:proofErr w:type="spellStart"/>
+      <w:r>
+        <w:t>dev</w:t>
+      </w:r>
+      <w:proofErr w:type="spellEnd"/>
     </w:p>
     <w:p>
       <w:r>
@@ -559,8 +668,29 @@
       </w:r>
     </w:p>
     <w:p>
-      <w:r>
-        <w:t>php artisan make:model post -m</w:t>
+      <w:proofErr w:type="spellStart"/>
+      <w:r>
+        <w:t>php</w:t>
+      </w:r>
+      <w:proofErr w:type="spellEnd"/>
+      <w:r>
+        <w:t xml:space="preserve"> </w:t>
+      </w:r>
+      <w:proofErr w:type="spellStart"/>
+      <w:r>
+        <w:t>artisan</w:t>
+      </w:r>
+      <w:proofErr w:type="spellEnd"/>
+      <w:r>
+        <w:t xml:space="preserve"> </w:t>
+      </w:r>
+      <w:proofErr w:type="spellStart"/>
+      <w:r>
+        <w:t>make:model</w:t>
+      </w:r>
+      <w:proofErr w:type="spellEnd"/>
+      <w:r>
+        <w:t xml:space="preserve"> post -m</w:t>
       </w:r>
     </w:p>
     <w:p>
@@ -784,18 +914,55 @@
       </w:r>
     </w:p>
     <w:p>
-      <w:r>
-        <w:t>Route::view('posts', 'posts')</w:t>
-      </w:r>
-    </w:p>
-    <w:p>
-      <w:r>
-        <w:t>    -&gt;middleware(['auth', 'verified'])</w:t>
-      </w:r>
-    </w:p>
-    <w:p>
-      <w:r>
-        <w:t>    -&gt;name('posts');</w:t>
+      <w:proofErr w:type="spellStart"/>
+      <w:r>
+        <w:t>Route</w:t>
+      </w:r>
+      <w:proofErr w:type="spellEnd"/>
+      <w:r>
+        <w:t>::</w:t>
+      </w:r>
+      <w:proofErr w:type="spellStart"/>
+      <w:r>
+        <w:t>view</w:t>
+      </w:r>
+      <w:proofErr w:type="spellEnd"/>
+      <w:r>
+        <w:t>('posts', 'posts')</w:t>
+      </w:r>
+    </w:p>
+    <w:p>
+      <w:r>
+        <w:t>    -&gt;middleware(['</w:t>
+      </w:r>
+      <w:proofErr w:type="spellStart"/>
+      <w:r>
+        <w:t>auth</w:t>
+      </w:r>
+      <w:proofErr w:type="spellEnd"/>
+      <w:r>
+        <w:t>', '</w:t>
+      </w:r>
+      <w:proofErr w:type="spellStart"/>
+      <w:r>
+        <w:t>verified</w:t>
+      </w:r>
+      <w:proofErr w:type="spellEnd"/>
+      <w:r>
+        <w:t>'])</w:t>
+      </w:r>
+    </w:p>
+    <w:p>
+      <w:r>
+        <w:t>    -&gt;</w:t>
+      </w:r>
+      <w:proofErr w:type="spellStart"/>
+      <w:r>
+        <w:t>name</w:t>
+      </w:r>
+      <w:proofErr w:type="spellEnd"/>
+      <w:r>
+        <w:t>('posts');</w:t>
       </w:r>
     </w:p>
     <w:p>
@@ -850,14 +1017,27 @@
         <w:t xml:space="preserve"> </w:t>
       </w:r>
       <w:r>
-        <w:t>referencia el Blade de dashboard.blade.php y la duplicamos</w:t>
+        <w:t xml:space="preserve">referencia el Blade de </w:t>
+      </w:r>
+      <w:proofErr w:type="spellStart"/>
+      <w:r>
+        <w:t>dashboard.blade.php</w:t>
+      </w:r>
+      <w:proofErr w:type="spellEnd"/>
+      <w:r>
+        <w:t xml:space="preserve"> y la duplicamos</w:t>
       </w:r>
       <w:r>
         <w:t xml:space="preserve"> </w:t>
       </w:r>
       <w:r>
-        <w:t>y la nombramos posts.blade.php</w:t>
-      </w:r>
+        <w:t xml:space="preserve">y la nombramos </w:t>
+      </w:r>
+      <w:proofErr w:type="spellStart"/>
+      <w:r>
+        <w:t>posts.blade.php</w:t>
+      </w:r>
+      <w:proofErr w:type="spellEnd"/>
     </w:p>
     <w:p>
       <w:r>
@@ -900,10 +1080,26 @@
     </w:p>
     <w:p>
       <w:r>
-        <w:t>Luego comprobramos que la ruta este correcta ingresan</w:t>
-      </w:r>
-      <w:r>
-        <w:t xml:space="preserve">so directamente a la ruta: </w:t>
+        <w:t xml:space="preserve">Luego </w:t>
+      </w:r>
+      <w:proofErr w:type="spellStart"/>
+      <w:r>
+        <w:t>comprobramos</w:t>
+      </w:r>
+      <w:proofErr w:type="spellEnd"/>
+      <w:r>
+        <w:t xml:space="preserve"> que la ruta este correcta </w:t>
+      </w:r>
+      <w:proofErr w:type="spellStart"/>
+      <w:r>
+        <w:t>ingresan</w:t>
+      </w:r>
+      <w:r>
+        <w:t>so</w:t>
+      </w:r>
+      <w:proofErr w:type="spellEnd"/>
+      <w:r>
+        <w:t xml:space="preserve"> directamente a la ruta: </w:t>
       </w:r>
       <w:r>
         <w:t>http://localhost:8000/posts</w:t>
@@ -954,15 +1150,21 @@
       </w:r>
     </w:p>
     <w:p>
+      <w:proofErr w:type="spellStart"/>
       <w:r>
         <w:t>Resources</w:t>
       </w:r>
+      <w:proofErr w:type="spellEnd"/>
     </w:p>
     <w:p>
       <w:r>
         <w:tab/>
+      </w:r>
+      <w:proofErr w:type="spellStart"/>
+      <w:r>
         <w:t>Views</w:t>
       </w:r>
+      <w:proofErr w:type="spellEnd"/>
     </w:p>
     <w:p>
       <w:r>
@@ -970,8 +1172,28 @@
       </w:r>
       <w:r>
         <w:tab/>
-        <w:t>welcome.blade.app: Plantilla de de la ruta de bievenida</w:t>
-      </w:r>
+      </w:r>
+      <w:proofErr w:type="spellStart"/>
+      <w:r>
+        <w:t>welcome.blade.app</w:t>
+      </w:r>
+      <w:proofErr w:type="spellEnd"/>
+      <w:r>
+        <w:t xml:space="preserve">: Plantilla de </w:t>
+      </w:r>
+      <w:proofErr w:type="spellStart"/>
+      <w:r>
+        <w:t>de</w:t>
+      </w:r>
+      <w:proofErr w:type="spellEnd"/>
+      <w:r>
+        <w:t xml:space="preserve"> la ruta de </w:t>
+      </w:r>
+      <w:proofErr w:type="spellStart"/>
+      <w:r>
+        <w:t>bievenida</w:t>
+      </w:r>
+      <w:proofErr w:type="spellEnd"/>
     </w:p>
     <w:p>
       <w:r>
@@ -980,21 +1202,47 @@
       <w:r>
         <w:tab/>
       </w:r>
+      <w:proofErr w:type="spellStart"/>
       <w:r>
         <w:t>dashborar</w:t>
       </w:r>
       <w:r>
-        <w:t xml:space="preserve">.blade.app: Plantilla de de la ruta de </w:t>
+        <w:t>.blade.app</w:t>
+      </w:r>
+      <w:proofErr w:type="spellEnd"/>
+      <w:r>
+        <w:t xml:space="preserve">: Plantilla de </w:t>
+      </w:r>
+      <w:proofErr w:type="spellStart"/>
+      <w:r>
+        <w:t>de</w:t>
+      </w:r>
+      <w:proofErr w:type="spellEnd"/>
+      <w:r>
+        <w:t xml:space="preserve"> la ruta de </w:t>
       </w:r>
       <w:r>
         <w:t>del panel de control de usuario autenticado</w:t>
       </w:r>
       <w:r>
-        <w:t xml:space="preserve">. Podemos notar que utiliza en componen layout: </w:t>
-      </w:r>
-      <w:r>
-        <w:t>x-layouts.app</w:t>
-      </w:r>
+        <w:t xml:space="preserve">. Podemos notar que utiliza en componen </w:t>
+      </w:r>
+      <w:proofErr w:type="spellStart"/>
+      <w:r>
+        <w:t>layout</w:t>
+      </w:r>
+      <w:proofErr w:type="spellEnd"/>
+      <w:r>
+        <w:t xml:space="preserve">: </w:t>
+      </w:r>
+      <w:r>
+        <w:t>x-</w:t>
+      </w:r>
+      <w:proofErr w:type="spellStart"/>
+      <w:r>
+        <w:t>layouts.app</w:t>
+      </w:r>
+      <w:proofErr w:type="spellEnd"/>
     </w:p>
     <w:p>
       <w:r>
@@ -1036,15 +1284,21 @@
       </w:r>
     </w:p>
     <w:p>
+      <w:proofErr w:type="spellStart"/>
       <w:r>
         <w:t>Resources</w:t>
       </w:r>
+      <w:proofErr w:type="spellEnd"/>
     </w:p>
     <w:p>
       <w:r>
         <w:tab/>
+      </w:r>
+      <w:proofErr w:type="spellStart"/>
+      <w:r>
         <w:t>Views</w:t>
       </w:r>
+      <w:proofErr w:type="spellEnd"/>
     </w:p>
     <w:p>
       <w:r>
@@ -1052,8 +1306,12 @@
       </w:r>
       <w:r>
         <w:tab/>
+      </w:r>
+      <w:proofErr w:type="spellStart"/>
+      <w:r>
         <w:t>Components</w:t>
       </w:r>
+      <w:proofErr w:type="spellEnd"/>
     </w:p>
     <w:p>
       <w:r>
@@ -1065,9 +1323,11 @@
       <w:r>
         <w:tab/>
       </w:r>
+      <w:proofErr w:type="spellStart"/>
       <w:r>
         <w:t>Layouts</w:t>
       </w:r>
+      <w:proofErr w:type="spellEnd"/>
     </w:p>
     <w:p>
       <w:r>
@@ -1081,11 +1341,23 @@
       </w:r>
       <w:r>
         <w:tab/>
-        <w:t xml:space="preserve">app.blade.php: componente que define que tipo de menú queremos que lateral o en el encabezado; en este aso vemos que se usa un menú lateral: </w:t>
-      </w:r>
-      <w:r>
-        <w:t>&lt;x-layouts.app.sidebar</w:t>
-      </w:r>
+      </w:r>
+      <w:proofErr w:type="spellStart"/>
+      <w:r>
+        <w:t>app.blade.php</w:t>
+      </w:r>
+      <w:proofErr w:type="spellEnd"/>
+      <w:r>
+        <w:t xml:space="preserve">: componente que define que tipo de menú queremos que lateral o en el encabezado; en este aso vemos que se usa un menú lateral: </w:t>
+      </w:r>
+      <w:r>
+        <w:t>&lt;x-</w:t>
+      </w:r>
+      <w:proofErr w:type="spellStart"/>
+      <w:r>
+        <w:t>layouts.app.sidebar</w:t>
+      </w:r>
+      <w:proofErr w:type="spellEnd"/>
     </w:p>
     <w:p>
       <w:r>
@@ -1128,8 +1400,13 @@
     </w:p>
     <w:p>
       <w:r>
-        <w:t>Este componen define la estructura del menú en la barra lateral side.blade.php</w:t>
-      </w:r>
+        <w:t xml:space="preserve">Este componen define la estructura del menú en la barra lateral </w:t>
+      </w:r>
+      <w:proofErr w:type="spellStart"/>
+      <w:r>
+        <w:t>side.blade.php</w:t>
+      </w:r>
+      <w:proofErr w:type="spellEnd"/>
     </w:p>
     <w:p>
       <w:r>
@@ -1172,11 +1449,396 @@
     </w:p>
     <w:p>
       <w:r>
-        <w:t>Agregamos el item para link del menú Posts</w:t>
-      </w:r>
-    </w:p>
-    <w:p/>
-    <w:p/>
+        <w:t xml:space="preserve">Agregamos el </w:t>
+      </w:r>
+      <w:proofErr w:type="spellStart"/>
+      <w:r>
+        <w:t>item</w:t>
+      </w:r>
+      <w:proofErr w:type="spellEnd"/>
+      <w:r>
+        <w:t xml:space="preserve"> para link del menú Posts</w:t>
+      </w:r>
+    </w:p>
+    <w:p>
+      <w:r>
+        <w:t xml:space="preserve">CREACION DE COMPONENTES LIVE WIRE </w:t>
+      </w:r>
+    </w:p>
+    <w:p>
+      <w:r>
+        <w:drawing>
+          <wp:inline distT="0" distB="0" distL="0" distR="0" wp14:anchorId="0D9066DA" wp14:editId="105B2A25">
+            <wp:extent cx="7011378" cy="3982006"/>
+            <wp:effectExtent l="0" t="0" r="0" b="0"/>
+            <wp:docPr id="770544949" name="Imagen 1" descr="Texto&#10;&#10;El contenido generado por IA puede ser incorrecto."/>
+            <wp:cNvGraphicFramePr>
+              <a:graphicFrameLocks xmlns:a="http://schemas.openxmlformats.org/drawingml/2006/main" noChangeAspect="1"/>
+            </wp:cNvGraphicFramePr>
+            <a:graphic xmlns:a="http://schemas.openxmlformats.org/drawingml/2006/main">
+              <a:graphicData uri="http://schemas.openxmlformats.org/drawingml/2006/picture">
+                <pic:pic xmlns:pic="http://schemas.openxmlformats.org/drawingml/2006/picture">
+                  <pic:nvPicPr>
+                    <pic:cNvPr id="770544949" name="Imagen 1" descr="Texto&#10;&#10;El contenido generado por IA puede ser incorrecto."/>
+                    <pic:cNvPicPr/>
+                  </pic:nvPicPr>
+                  <pic:blipFill>
+                    <a:blip r:embed="rId25"/>
+                    <a:stretch>
+                      <a:fillRect/>
+                    </a:stretch>
+                  </pic:blipFill>
+                  <pic:spPr>
+                    <a:xfrm>
+                      <a:off x="0" y="0"/>
+                      <a:ext cx="7011378" cy="3982006"/>
+                    </a:xfrm>
+                    <a:prstGeom prst="rect">
+                      <a:avLst/>
+                    </a:prstGeom>
+                  </pic:spPr>
+                </pic:pic>
+              </a:graphicData>
+            </a:graphic>
+          </wp:inline>
+        </w:drawing>
+      </w:r>
+    </w:p>
+    <w:p>
+      <w:proofErr w:type="spellStart"/>
+      <w:r>
+        <w:t>php</w:t>
+      </w:r>
+      <w:proofErr w:type="spellEnd"/>
+      <w:r>
+        <w:t xml:space="preserve"> </w:t>
+      </w:r>
+      <w:proofErr w:type="spellStart"/>
+      <w:r>
+        <w:t>artisan</w:t>
+      </w:r>
+      <w:proofErr w:type="spellEnd"/>
+      <w:r>
+        <w:t xml:space="preserve"> </w:t>
+      </w:r>
+      <w:proofErr w:type="spellStart"/>
+      <w:r>
+        <w:t>make:livewire</w:t>
+      </w:r>
+      <w:proofErr w:type="spellEnd"/>
+      <w:r>
+        <w:t xml:space="preserve"> </w:t>
+      </w:r>
+      <w:proofErr w:type="spellStart"/>
+      <w:r>
+        <w:t>CreatePost</w:t>
+      </w:r>
+      <w:proofErr w:type="spellEnd"/>
+    </w:p>
+    <w:p>
+      <w:r>
+        <w:drawing>
+          <wp:inline distT="0" distB="0" distL="0" distR="0" wp14:anchorId="4B861648" wp14:editId="4D4262A1">
+            <wp:extent cx="7135221" cy="4124901"/>
+            <wp:effectExtent l="0" t="0" r="8890" b="9525"/>
+            <wp:docPr id="304437289" name="Imagen 1" descr="Texto&#10;&#10;El contenido generado por IA puede ser incorrecto."/>
+            <wp:cNvGraphicFramePr>
+              <a:graphicFrameLocks xmlns:a="http://schemas.openxmlformats.org/drawingml/2006/main" noChangeAspect="1"/>
+            </wp:cNvGraphicFramePr>
+            <a:graphic xmlns:a="http://schemas.openxmlformats.org/drawingml/2006/main">
+              <a:graphicData uri="http://schemas.openxmlformats.org/drawingml/2006/picture">
+                <pic:pic xmlns:pic="http://schemas.openxmlformats.org/drawingml/2006/picture">
+                  <pic:nvPicPr>
+                    <pic:cNvPr id="304437289" name="Imagen 1" descr="Texto&#10;&#10;El contenido generado por IA puede ser incorrecto."/>
+                    <pic:cNvPicPr/>
+                  </pic:nvPicPr>
+                  <pic:blipFill>
+                    <a:blip r:embed="rId26"/>
+                    <a:stretch>
+                      <a:fillRect/>
+                    </a:stretch>
+                  </pic:blipFill>
+                  <pic:spPr>
+                    <a:xfrm>
+                      <a:off x="0" y="0"/>
+                      <a:ext cx="7135221" cy="4124901"/>
+                    </a:xfrm>
+                    <a:prstGeom prst="rect">
+                      <a:avLst/>
+                    </a:prstGeom>
+                  </pic:spPr>
+                </pic:pic>
+              </a:graphicData>
+            </a:graphic>
+          </wp:inline>
+        </w:drawing>
+      </w:r>
+    </w:p>
+    <w:p>
+      <w:r>
+        <w:drawing>
+          <wp:inline distT="0" distB="0" distL="0" distR="0" wp14:anchorId="375C3F71" wp14:editId="7322A130">
+            <wp:extent cx="6973273" cy="3801005"/>
+            <wp:effectExtent l="0" t="0" r="0" b="9525"/>
+            <wp:docPr id="1044427379" name="Imagen 1" descr="Texto&#10;&#10;El contenido generado por IA puede ser incorrecto."/>
+            <wp:cNvGraphicFramePr>
+              <a:graphicFrameLocks xmlns:a="http://schemas.openxmlformats.org/drawingml/2006/main" noChangeAspect="1"/>
+            </wp:cNvGraphicFramePr>
+            <a:graphic xmlns:a="http://schemas.openxmlformats.org/drawingml/2006/main">
+              <a:graphicData uri="http://schemas.openxmlformats.org/drawingml/2006/picture">
+                <pic:pic xmlns:pic="http://schemas.openxmlformats.org/drawingml/2006/picture">
+                  <pic:nvPicPr>
+                    <pic:cNvPr id="1044427379" name="Imagen 1" descr="Texto&#10;&#10;El contenido generado por IA puede ser incorrecto."/>
+                    <pic:cNvPicPr/>
+                  </pic:nvPicPr>
+                  <pic:blipFill>
+                    <a:blip r:embed="rId27"/>
+                    <a:stretch>
+                      <a:fillRect/>
+                    </a:stretch>
+                  </pic:blipFill>
+                  <pic:spPr>
+                    <a:xfrm>
+                      <a:off x="0" y="0"/>
+                      <a:ext cx="6973273" cy="3801005"/>
+                    </a:xfrm>
+                    <a:prstGeom prst="rect">
+                      <a:avLst/>
+                    </a:prstGeom>
+                  </pic:spPr>
+                </pic:pic>
+              </a:graphicData>
+            </a:graphic>
+          </wp:inline>
+        </w:drawing>
+      </w:r>
+    </w:p>
+    <w:p>
+      <w:r>
+        <w:drawing>
+          <wp:inline distT="0" distB="0" distL="0" distR="0" wp14:anchorId="1472307A" wp14:editId="3CE83EB3">
+            <wp:extent cx="5973009" cy="1152686"/>
+            <wp:effectExtent l="0" t="0" r="8890" b="9525"/>
+            <wp:docPr id="950009224" name="Imagen 1" descr="Texto&#10;&#10;El contenido generado por IA puede ser incorrecto."/>
+            <wp:cNvGraphicFramePr>
+              <a:graphicFrameLocks xmlns:a="http://schemas.openxmlformats.org/drawingml/2006/main" noChangeAspect="1"/>
+            </wp:cNvGraphicFramePr>
+            <a:graphic xmlns:a="http://schemas.openxmlformats.org/drawingml/2006/main">
+              <a:graphicData uri="http://schemas.openxmlformats.org/drawingml/2006/picture">
+                <pic:pic xmlns:pic="http://schemas.openxmlformats.org/drawingml/2006/picture">
+                  <pic:nvPicPr>
+                    <pic:cNvPr id="950009224" name="Imagen 1" descr="Texto&#10;&#10;El contenido generado por IA puede ser incorrecto."/>
+                    <pic:cNvPicPr/>
+                  </pic:nvPicPr>
+                  <pic:blipFill>
+                    <a:blip r:embed="rId28"/>
+                    <a:stretch>
+                      <a:fillRect/>
+                    </a:stretch>
+                  </pic:blipFill>
+                  <pic:spPr>
+                    <a:xfrm>
+                      <a:off x="0" y="0"/>
+                      <a:ext cx="5973009" cy="1152686"/>
+                    </a:xfrm>
+                    <a:prstGeom prst="rect">
+                      <a:avLst/>
+                    </a:prstGeom>
+                  </pic:spPr>
+                </pic:pic>
+              </a:graphicData>
+            </a:graphic>
+          </wp:inline>
+        </w:drawing>
+      </w:r>
+    </w:p>
+    <w:p>
+      <w:r>
+        <w:t xml:space="preserve">En nuestro caso crearemos un componente </w:t>
+      </w:r>
+      <w:proofErr w:type="spellStart"/>
+      <w:r>
+        <w:t>livewire</w:t>
+      </w:r>
+      <w:proofErr w:type="spellEnd"/>
+      <w:r>
+        <w:t xml:space="preserve"> para visualizar los posts</w:t>
+      </w:r>
+    </w:p>
+    <w:p>
+      <w:r>
+        <w:t>DEFEINIR PLANTILLA DEL COMPONENTE</w:t>
+      </w:r>
+    </w:p>
+    <w:p>
+      <w:r>
+        <w:drawing>
+          <wp:inline distT="0" distB="0" distL="0" distR="0" wp14:anchorId="07661B5D" wp14:editId="3ED69D17">
+            <wp:extent cx="8821381" cy="2762636"/>
+            <wp:effectExtent l="0" t="0" r="0" b="0"/>
+            <wp:docPr id="210875079" name="Imagen 1" descr="Texto&#10;&#10;El contenido generado por IA puede ser incorrecto."/>
+            <wp:cNvGraphicFramePr>
+              <a:graphicFrameLocks xmlns:a="http://schemas.openxmlformats.org/drawingml/2006/main" noChangeAspect="1"/>
+            </wp:cNvGraphicFramePr>
+            <a:graphic xmlns:a="http://schemas.openxmlformats.org/drawingml/2006/main">
+              <a:graphicData uri="http://schemas.openxmlformats.org/drawingml/2006/picture">
+                <pic:pic xmlns:pic="http://schemas.openxmlformats.org/drawingml/2006/picture">
+                  <pic:nvPicPr>
+                    <pic:cNvPr id="210875079" name="Imagen 1" descr="Texto&#10;&#10;El contenido generado por IA puede ser incorrecto."/>
+                    <pic:cNvPicPr/>
+                  </pic:nvPicPr>
+                  <pic:blipFill>
+                    <a:blip r:embed="rId29"/>
+                    <a:stretch>
+                      <a:fillRect/>
+                    </a:stretch>
+                  </pic:blipFill>
+                  <pic:spPr>
+                    <a:xfrm>
+                      <a:off x="0" y="0"/>
+                      <a:ext cx="8821381" cy="2762636"/>
+                    </a:xfrm>
+                    <a:prstGeom prst="rect">
+                      <a:avLst/>
+                    </a:prstGeom>
+                  </pic:spPr>
+                </pic:pic>
+              </a:graphicData>
+            </a:graphic>
+          </wp:inline>
+        </w:drawing>
+      </w:r>
+    </w:p>
+    <w:p>
+      <w:r>
+        <w:t xml:space="preserve">Definimos la plantilla Blade del componente </w:t>
+      </w:r>
+      <w:proofErr w:type="spellStart"/>
+      <w:r>
+        <w:t>livewire</w:t>
+      </w:r>
+      <w:proofErr w:type="spellEnd"/>
+      <w:r>
+        <w:t xml:space="preserve"> recién creado</w:t>
+      </w:r>
+    </w:p>
+    <w:p>
+      <w:r>
+        <w:t>INCRUSTAR COMPONENTE LIVEWIRE</w:t>
+      </w:r>
+    </w:p>
+    <w:p>
+      <w:r>
+        <w:drawing>
+          <wp:inline distT="0" distB="0" distL="0" distR="0" wp14:anchorId="6DA95CCE" wp14:editId="4068998F">
+            <wp:extent cx="10926700" cy="3820058"/>
+            <wp:effectExtent l="0" t="0" r="8255" b="9525"/>
+            <wp:docPr id="569257288" name="Imagen 1" descr="Captura de pantalla de computadora&#10;&#10;El contenido generado por IA puede ser incorrecto."/>
+            <wp:cNvGraphicFramePr>
+              <a:graphicFrameLocks xmlns:a="http://schemas.openxmlformats.org/drawingml/2006/main" noChangeAspect="1"/>
+            </wp:cNvGraphicFramePr>
+            <a:graphic xmlns:a="http://schemas.openxmlformats.org/drawingml/2006/main">
+              <a:graphicData uri="http://schemas.openxmlformats.org/drawingml/2006/picture">
+                <pic:pic xmlns:pic="http://schemas.openxmlformats.org/drawingml/2006/picture">
+                  <pic:nvPicPr>
+                    <pic:cNvPr id="569257288" name="Imagen 1" descr="Captura de pantalla de computadora&#10;&#10;El contenido generado por IA puede ser incorrecto."/>
+                    <pic:cNvPicPr/>
+                  </pic:nvPicPr>
+                  <pic:blipFill>
+                    <a:blip r:embed="rId30"/>
+                    <a:stretch>
+                      <a:fillRect/>
+                    </a:stretch>
+                  </pic:blipFill>
+                  <pic:spPr>
+                    <a:xfrm>
+                      <a:off x="0" y="0"/>
+                      <a:ext cx="10926700" cy="3820058"/>
+                    </a:xfrm>
+                    <a:prstGeom prst="rect">
+                      <a:avLst/>
+                    </a:prstGeom>
+                  </pic:spPr>
+                </pic:pic>
+              </a:graphicData>
+            </a:graphic>
+          </wp:inline>
+        </w:drawing>
+      </w:r>
+    </w:p>
+    <w:p>
+      <w:r>
+        <w:t xml:space="preserve">En </w:t>
+      </w:r>
+      <w:proofErr w:type="spellStart"/>
+      <w:r>
+        <w:t>posts.blade.php</w:t>
+      </w:r>
+      <w:proofErr w:type="spellEnd"/>
+      <w:r>
+        <w:t xml:space="preserve"> incrustamos el componente </w:t>
+      </w:r>
+      <w:proofErr w:type="spellStart"/>
+      <w:r>
+        <w:t>livewire</w:t>
+      </w:r>
+      <w:proofErr w:type="spellEnd"/>
+      <w:r>
+        <w:t xml:space="preserve"> que queremos visualizar</w:t>
+      </w:r>
+    </w:p>
+    <w:p>
+      <w:r>
+        <w:t>&lt;</w:t>
+      </w:r>
+      <w:proofErr w:type="spellStart"/>
+      <w:r>
+        <w:t>livewire:listar-post</w:t>
+      </w:r>
+      <w:proofErr w:type="spellEnd"/>
+      <w:r>
+        <w:t xml:space="preserve"> /&gt;</w:t>
+      </w:r>
+    </w:p>
+    <w:p>
+      <w:r>
+        <w:drawing>
+          <wp:inline distT="0" distB="0" distL="0" distR="0" wp14:anchorId="1FF50488" wp14:editId="574E0E76">
+            <wp:extent cx="7592485" cy="3543795"/>
+            <wp:effectExtent l="0" t="0" r="0" b="0"/>
+            <wp:docPr id="152478159" name="Imagen 1" descr="Captura de pantalla de un celular&#10;&#10;El contenido generado por IA puede ser incorrecto."/>
+            <wp:cNvGraphicFramePr>
+              <a:graphicFrameLocks xmlns:a="http://schemas.openxmlformats.org/drawingml/2006/main" noChangeAspect="1"/>
+            </wp:cNvGraphicFramePr>
+            <a:graphic xmlns:a="http://schemas.openxmlformats.org/drawingml/2006/main">
+              <a:graphicData uri="http://schemas.openxmlformats.org/drawingml/2006/picture">
+                <pic:pic xmlns:pic="http://schemas.openxmlformats.org/drawingml/2006/picture">
+                  <pic:nvPicPr>
+                    <pic:cNvPr id="152478159" name="Imagen 1" descr="Captura de pantalla de un celular&#10;&#10;El contenido generado por IA puede ser incorrecto."/>
+                    <pic:cNvPicPr/>
+                  </pic:nvPicPr>
+                  <pic:blipFill>
+                    <a:blip r:embed="rId31"/>
+                    <a:stretch>
+                      <a:fillRect/>
+                    </a:stretch>
+                  </pic:blipFill>
+                  <pic:spPr>
+                    <a:xfrm>
+                      <a:off x="0" y="0"/>
+                      <a:ext cx="7592485" cy="3543795"/>
+                    </a:xfrm>
+                    <a:prstGeom prst="rect">
+                      <a:avLst/>
+                    </a:prstGeom>
+                  </pic:spPr>
+                </pic:pic>
+              </a:graphicData>
+            </a:graphic>
+          </wp:inline>
+        </w:drawing>
+      </w:r>
+    </w:p>
     <w:p/>
     <w:p/>
     <w:p/>

</xml_diff>

<commit_message>
creamos un comp livewire para crear post usando un modal de Flux
</commit_message>
<xml_diff>
--- a/LARAVEL 12 LIVEWIRE docs.docx
+++ b/LARAVEL 12 LIVEWIRE docs.docx
@@ -275,13 +275,8 @@
     </w:p>
     <w:p>
       <w:r>
-        <w:t xml:space="preserve">Listo proyecto creado con autenticación de </w:t>
-      </w:r>
-      <w:proofErr w:type="spellStart"/>
-      <w:r>
-        <w:t>laravel</w:t>
-      </w:r>
-      <w:proofErr w:type="spellEnd"/>
+        <w:t>Listo proyecto creado con autenticación de laravel</w:t>
+      </w:r>
     </w:p>
     <w:p>
       <w:pPr>
@@ -298,30 +293,12 @@
     </w:p>
     <w:p>
       <w:r>
-        <w:t xml:space="preserve">Abrimos el proyecto con el </w:t>
-      </w:r>
-      <w:proofErr w:type="spellStart"/>
-      <w:r>
-        <w:t>edito</w:t>
-      </w:r>
-      <w:proofErr w:type="spellEnd"/>
-      <w:r>
-        <w:t xml:space="preserve"> de </w:t>
-      </w:r>
-      <w:proofErr w:type="spellStart"/>
-      <w:r>
-        <w:t>Code</w:t>
-      </w:r>
-      <w:proofErr w:type="spellEnd"/>
-    </w:p>
-    <w:p>
-      <w:proofErr w:type="spellStart"/>
-      <w:r>
-        <w:t>Code</w:t>
-      </w:r>
-      <w:proofErr w:type="spellEnd"/>
-      <w:r>
-        <w:t xml:space="preserve"> .</w:t>
+        <w:t>Abrimos el proyecto con el edito de Code</w:t>
+      </w:r>
+    </w:p>
+    <w:p>
+      <w:r>
+        <w:t>Code .</w:t>
       </w:r>
     </w:p>
     <w:p>
@@ -370,13 +347,8 @@
     </w:p>
     <w:p>
       <w:r>
-        <w:t>DB_CONNECTION=</w:t>
-      </w:r>
-      <w:proofErr w:type="spellStart"/>
-      <w:r>
-        <w:t>mysql</w:t>
-      </w:r>
-      <w:proofErr w:type="spellEnd"/>
+        <w:t>DB_CONNECTION=mysql</w:t>
+      </w:r>
     </w:p>
     <w:p>
       <w:r>
@@ -390,23 +362,13 @@
     </w:p>
     <w:p>
       <w:r>
-        <w:t>DB_DATABASE=blog-</w:t>
-      </w:r>
-      <w:proofErr w:type="spellStart"/>
-      <w:r>
-        <w:t>livewire</w:t>
-      </w:r>
-      <w:proofErr w:type="spellEnd"/>
-    </w:p>
-    <w:p>
-      <w:r>
-        <w:t>DB_USERNAME=</w:t>
-      </w:r>
-      <w:proofErr w:type="spellStart"/>
-      <w:r>
-        <w:t>root</w:t>
-      </w:r>
-      <w:proofErr w:type="spellEnd"/>
+        <w:t>DB_DATABASE=blog-livewire</w:t>
+      </w:r>
+    </w:p>
+    <w:p>
+      <w:r>
+        <w:t>DB_USERNAME=root</w:t>
+      </w:r>
     </w:p>
     <w:p>
       <w:r>
@@ -459,23 +421,7 @@
     </w:p>
     <w:p>
       <w:r>
-        <w:t>'</w:t>
-      </w:r>
-      <w:proofErr w:type="spellStart"/>
-      <w:r>
-        <w:t>engine</w:t>
-      </w:r>
-      <w:proofErr w:type="spellEnd"/>
-      <w:r>
-        <w:t>' =&gt; '</w:t>
-      </w:r>
-      <w:proofErr w:type="spellStart"/>
-      <w:r>
-        <w:t>InnoDB</w:t>
-      </w:r>
-      <w:proofErr w:type="spellEnd"/>
-      <w:r>
-        <w:t>',</w:t>
+        <w:t>'engine' =&gt; 'InnoDB',</w:t>
       </w:r>
     </w:p>
     <w:p/>
@@ -524,27 +470,9 @@
       </w:r>
     </w:p>
     <w:p>
-      <w:proofErr w:type="spellStart"/>
-      <w:r>
-        <w:t>php</w:t>
-      </w:r>
-      <w:proofErr w:type="spellEnd"/>
-      <w:r>
-        <w:t xml:space="preserve"> </w:t>
-      </w:r>
-      <w:proofErr w:type="spellStart"/>
-      <w:r>
-        <w:t>artisan</w:t>
-      </w:r>
-      <w:proofErr w:type="spellEnd"/>
-      <w:r>
-        <w:t xml:space="preserve"> </w:t>
-      </w:r>
-      <w:proofErr w:type="spellStart"/>
-      <w:r>
-        <w:t>migrate</w:t>
-      </w:r>
-      <w:proofErr w:type="spellEnd"/>
+      <w:r>
+        <w:t>php artisan migrate</w:t>
+      </w:r>
     </w:p>
     <w:p>
       <w:r>
@@ -592,31 +520,13 @@
     </w:p>
     <w:p>
       <w:r>
-        <w:t xml:space="preserve">Luego ejecutamos la </w:t>
-      </w:r>
-      <w:proofErr w:type="spellStart"/>
-      <w:r>
-        <w:t>maquina</w:t>
-      </w:r>
-      <w:proofErr w:type="spellEnd"/>
-      <w:r>
-        <w:t xml:space="preserve"> de desarrollo</w:t>
-      </w:r>
-    </w:p>
-    <w:p>
-      <w:proofErr w:type="spellStart"/>
-      <w:r>
-        <w:t>Composer</w:t>
-      </w:r>
-      <w:proofErr w:type="spellEnd"/>
-      <w:r>
-        <w:t xml:space="preserve"> run </w:t>
-      </w:r>
-      <w:proofErr w:type="spellStart"/>
-      <w:r>
-        <w:t>dev</w:t>
-      </w:r>
-      <w:proofErr w:type="spellEnd"/>
+        <w:t>Luego ejecutamos la maquina de desarrollo</w:t>
+      </w:r>
+    </w:p>
+    <w:p>
+      <w:r>
+        <w:t>Composer run dev</w:t>
+      </w:r>
     </w:p>
     <w:p>
       <w:r>
@@ -668,29 +578,8 @@
       </w:r>
     </w:p>
     <w:p>
-      <w:proofErr w:type="spellStart"/>
-      <w:r>
-        <w:t>php</w:t>
-      </w:r>
-      <w:proofErr w:type="spellEnd"/>
-      <w:r>
-        <w:t xml:space="preserve"> </w:t>
-      </w:r>
-      <w:proofErr w:type="spellStart"/>
-      <w:r>
-        <w:t>artisan</w:t>
-      </w:r>
-      <w:proofErr w:type="spellEnd"/>
-      <w:r>
-        <w:t xml:space="preserve"> </w:t>
-      </w:r>
-      <w:proofErr w:type="spellStart"/>
-      <w:r>
-        <w:t>make:model</w:t>
-      </w:r>
-      <w:proofErr w:type="spellEnd"/>
-      <w:r>
-        <w:t xml:space="preserve"> post -m</w:t>
+      <w:r>
+        <w:t>php artisan make:model post -m</w:t>
       </w:r>
     </w:p>
     <w:p>
@@ -914,55 +803,18 @@
       </w:r>
     </w:p>
     <w:p>
-      <w:proofErr w:type="spellStart"/>
-      <w:r>
-        <w:t>Route</w:t>
-      </w:r>
-      <w:proofErr w:type="spellEnd"/>
-      <w:r>
-        <w:t>::</w:t>
-      </w:r>
-      <w:proofErr w:type="spellStart"/>
-      <w:r>
-        <w:t>view</w:t>
-      </w:r>
-      <w:proofErr w:type="spellEnd"/>
-      <w:r>
-        <w:t>('posts', 'posts')</w:t>
-      </w:r>
-    </w:p>
-    <w:p>
-      <w:r>
-        <w:t>    -&gt;middleware(['</w:t>
-      </w:r>
-      <w:proofErr w:type="spellStart"/>
-      <w:r>
-        <w:t>auth</w:t>
-      </w:r>
-      <w:proofErr w:type="spellEnd"/>
-      <w:r>
-        <w:t>', '</w:t>
-      </w:r>
-      <w:proofErr w:type="spellStart"/>
-      <w:r>
-        <w:t>verified</w:t>
-      </w:r>
-      <w:proofErr w:type="spellEnd"/>
-      <w:r>
-        <w:t>'])</w:t>
-      </w:r>
-    </w:p>
-    <w:p>
-      <w:r>
-        <w:t>    -&gt;</w:t>
-      </w:r>
-      <w:proofErr w:type="spellStart"/>
-      <w:r>
-        <w:t>name</w:t>
-      </w:r>
-      <w:proofErr w:type="spellEnd"/>
-      <w:r>
-        <w:t>('posts');</w:t>
+      <w:r>
+        <w:t>Route::view('posts', 'posts')</w:t>
+      </w:r>
+    </w:p>
+    <w:p>
+      <w:r>
+        <w:t>    -&gt;middleware(['auth', 'verified'])</w:t>
+      </w:r>
+    </w:p>
+    <w:p>
+      <w:r>
+        <w:t>    -&gt;name('posts');</w:t>
       </w:r>
     </w:p>
     <w:p>
@@ -1017,27 +869,14 @@
         <w:t xml:space="preserve"> </w:t>
       </w:r>
       <w:r>
-        <w:t xml:space="preserve">referencia el Blade de </w:t>
-      </w:r>
-      <w:proofErr w:type="spellStart"/>
-      <w:r>
-        <w:t>dashboard.blade.php</w:t>
-      </w:r>
-      <w:proofErr w:type="spellEnd"/>
-      <w:r>
-        <w:t xml:space="preserve"> y la duplicamos</w:t>
+        <w:t>referencia el Blade de dashboard.blade.php y la duplicamos</w:t>
       </w:r>
       <w:r>
         <w:t xml:space="preserve"> </w:t>
       </w:r>
       <w:r>
-        <w:t xml:space="preserve">y la nombramos </w:t>
-      </w:r>
-      <w:proofErr w:type="spellStart"/>
-      <w:r>
-        <w:t>posts.blade.php</w:t>
-      </w:r>
-      <w:proofErr w:type="spellEnd"/>
+        <w:t>y la nombramos posts.blade.php</w:t>
+      </w:r>
     </w:p>
     <w:p>
       <w:r>
@@ -1080,26 +919,10 @@
     </w:p>
     <w:p>
       <w:r>
-        <w:t xml:space="preserve">Luego </w:t>
-      </w:r>
-      <w:proofErr w:type="spellStart"/>
-      <w:r>
-        <w:t>comprobramos</w:t>
-      </w:r>
-      <w:proofErr w:type="spellEnd"/>
-      <w:r>
-        <w:t xml:space="preserve"> que la ruta este correcta </w:t>
-      </w:r>
-      <w:proofErr w:type="spellStart"/>
-      <w:r>
-        <w:t>ingresan</w:t>
-      </w:r>
-      <w:r>
-        <w:t>so</w:t>
-      </w:r>
-      <w:proofErr w:type="spellEnd"/>
-      <w:r>
-        <w:t xml:space="preserve"> directamente a la ruta: </w:t>
+        <w:t>Luego comprobramos que la ruta este correcta ingresan</w:t>
+      </w:r>
+      <w:r>
+        <w:t xml:space="preserve">so directamente a la ruta: </w:t>
       </w:r>
       <w:r>
         <w:t>http://localhost:8000/posts</w:t>
@@ -1150,21 +973,15 @@
       </w:r>
     </w:p>
     <w:p>
-      <w:proofErr w:type="spellStart"/>
       <w:r>
         <w:t>Resources</w:t>
       </w:r>
-      <w:proofErr w:type="spellEnd"/>
     </w:p>
     <w:p>
       <w:r>
         <w:tab/>
-      </w:r>
-      <w:proofErr w:type="spellStart"/>
-      <w:r>
         <w:t>Views</w:t>
       </w:r>
-      <w:proofErr w:type="spellEnd"/>
     </w:p>
     <w:p>
       <w:r>
@@ -1172,28 +989,8 @@
       </w:r>
       <w:r>
         <w:tab/>
-      </w:r>
-      <w:proofErr w:type="spellStart"/>
-      <w:r>
-        <w:t>welcome.blade.app</w:t>
-      </w:r>
-      <w:proofErr w:type="spellEnd"/>
-      <w:r>
-        <w:t xml:space="preserve">: Plantilla de </w:t>
-      </w:r>
-      <w:proofErr w:type="spellStart"/>
-      <w:r>
-        <w:t>de</w:t>
-      </w:r>
-      <w:proofErr w:type="spellEnd"/>
-      <w:r>
-        <w:t xml:space="preserve"> la ruta de </w:t>
-      </w:r>
-      <w:proofErr w:type="spellStart"/>
-      <w:r>
-        <w:t>bievenida</w:t>
-      </w:r>
-      <w:proofErr w:type="spellEnd"/>
+        <w:t>welcome.blade.app: Plantilla de de la ruta de bievenida</w:t>
+      </w:r>
     </w:p>
     <w:p>
       <w:r>
@@ -1202,47 +999,21 @@
       <w:r>
         <w:tab/>
       </w:r>
-      <w:proofErr w:type="spellStart"/>
       <w:r>
         <w:t>dashborar</w:t>
       </w:r>
       <w:r>
-        <w:t>.blade.app</w:t>
-      </w:r>
-      <w:proofErr w:type="spellEnd"/>
-      <w:r>
-        <w:t xml:space="preserve">: Plantilla de </w:t>
-      </w:r>
-      <w:proofErr w:type="spellStart"/>
-      <w:r>
-        <w:t>de</w:t>
-      </w:r>
-      <w:proofErr w:type="spellEnd"/>
-      <w:r>
-        <w:t xml:space="preserve"> la ruta de </w:t>
+        <w:t xml:space="preserve">.blade.app: Plantilla de de la ruta de </w:t>
       </w:r>
       <w:r>
         <w:t>del panel de control de usuario autenticado</w:t>
       </w:r>
       <w:r>
-        <w:t xml:space="preserve">. Podemos notar que utiliza en componen </w:t>
-      </w:r>
-      <w:proofErr w:type="spellStart"/>
-      <w:r>
-        <w:t>layout</w:t>
-      </w:r>
-      <w:proofErr w:type="spellEnd"/>
-      <w:r>
-        <w:t xml:space="preserve">: </w:t>
-      </w:r>
-      <w:r>
-        <w:t>x-</w:t>
-      </w:r>
-      <w:proofErr w:type="spellStart"/>
-      <w:r>
-        <w:t>layouts.app</w:t>
-      </w:r>
-      <w:proofErr w:type="spellEnd"/>
+        <w:t xml:space="preserve">. Podemos notar que utiliza en componen layout: </w:t>
+      </w:r>
+      <w:r>
+        <w:t>x-layouts.app</w:t>
+      </w:r>
     </w:p>
     <w:p>
       <w:r>
@@ -1284,21 +1055,15 @@
       </w:r>
     </w:p>
     <w:p>
-      <w:proofErr w:type="spellStart"/>
       <w:r>
         <w:t>Resources</w:t>
       </w:r>
-      <w:proofErr w:type="spellEnd"/>
     </w:p>
     <w:p>
       <w:r>
         <w:tab/>
-      </w:r>
-      <w:proofErr w:type="spellStart"/>
-      <w:r>
         <w:t>Views</w:t>
       </w:r>
-      <w:proofErr w:type="spellEnd"/>
     </w:p>
     <w:p>
       <w:r>
@@ -1306,12 +1071,8 @@
       </w:r>
       <w:r>
         <w:tab/>
-      </w:r>
-      <w:proofErr w:type="spellStart"/>
-      <w:r>
         <w:t>Components</w:t>
       </w:r>
-      <w:proofErr w:type="spellEnd"/>
     </w:p>
     <w:p>
       <w:r>
@@ -1323,11 +1084,9 @@
       <w:r>
         <w:tab/>
       </w:r>
-      <w:proofErr w:type="spellStart"/>
       <w:r>
         <w:t>Layouts</w:t>
       </w:r>
-      <w:proofErr w:type="spellEnd"/>
     </w:p>
     <w:p>
       <w:r>
@@ -1341,23 +1100,11 @@
       </w:r>
       <w:r>
         <w:tab/>
-      </w:r>
-      <w:proofErr w:type="spellStart"/>
-      <w:r>
-        <w:t>app.blade.php</w:t>
-      </w:r>
-      <w:proofErr w:type="spellEnd"/>
-      <w:r>
-        <w:t xml:space="preserve">: componente que define que tipo de menú queremos que lateral o en el encabezado; en este aso vemos que se usa un menú lateral: </w:t>
-      </w:r>
-      <w:r>
-        <w:t>&lt;x-</w:t>
-      </w:r>
-      <w:proofErr w:type="spellStart"/>
-      <w:r>
-        <w:t>layouts.app.sidebar</w:t>
-      </w:r>
-      <w:proofErr w:type="spellEnd"/>
+        <w:t xml:space="preserve">app.blade.php: componente que define que tipo de menú queremos que lateral o en el encabezado; en este aso vemos que se usa un menú lateral: </w:t>
+      </w:r>
+      <w:r>
+        <w:t>&lt;x-layouts.app.sidebar</w:t>
+      </w:r>
     </w:p>
     <w:p>
       <w:r>
@@ -1400,13 +1147,8 @@
     </w:p>
     <w:p>
       <w:r>
-        <w:t xml:space="preserve">Este componen define la estructura del menú en la barra lateral </w:t>
-      </w:r>
-      <w:proofErr w:type="spellStart"/>
-      <w:r>
-        <w:t>side.blade.php</w:t>
-      </w:r>
-      <w:proofErr w:type="spellEnd"/>
+        <w:t>Este componen define la estructura del menú en la barra lateral side.blade.php</w:t>
+      </w:r>
     </w:p>
     <w:p>
       <w:r>
@@ -1449,15 +1191,7 @@
     </w:p>
     <w:p>
       <w:r>
-        <w:t xml:space="preserve">Agregamos el </w:t>
-      </w:r>
-      <w:proofErr w:type="spellStart"/>
-      <w:r>
-        <w:t>item</w:t>
-      </w:r>
-      <w:proofErr w:type="spellEnd"/>
-      <w:r>
-        <w:t xml:space="preserve"> para link del menú Posts</w:t>
+        <w:t>Agregamos el item para link del menú Posts</w:t>
       </w:r>
     </w:p>
     <w:p>
@@ -1505,35 +1239,9 @@
       </w:r>
     </w:p>
     <w:p>
-      <w:proofErr w:type="spellStart"/>
-      <w:r>
-        <w:t>php</w:t>
-      </w:r>
-      <w:proofErr w:type="spellEnd"/>
-      <w:r>
-        <w:t xml:space="preserve"> </w:t>
-      </w:r>
-      <w:proofErr w:type="spellStart"/>
-      <w:r>
-        <w:t>artisan</w:t>
-      </w:r>
-      <w:proofErr w:type="spellEnd"/>
-      <w:r>
-        <w:t xml:space="preserve"> </w:t>
-      </w:r>
-      <w:proofErr w:type="spellStart"/>
-      <w:r>
-        <w:t>make:livewire</w:t>
-      </w:r>
-      <w:proofErr w:type="spellEnd"/>
-      <w:r>
-        <w:t xml:space="preserve"> </w:t>
-      </w:r>
-      <w:proofErr w:type="spellStart"/>
-      <w:r>
-        <w:t>CreatePost</w:t>
-      </w:r>
-      <w:proofErr w:type="spellEnd"/>
+      <w:r>
+        <w:t>php artisan make:livewire CreatePost</w:t>
+      </w:r>
     </w:p>
     <w:p>
       <w:r>
@@ -1654,15 +1362,7 @@
     </w:p>
     <w:p>
       <w:r>
-        <w:t xml:space="preserve">En nuestro caso crearemos un componente </w:t>
-      </w:r>
-      <w:proofErr w:type="spellStart"/>
-      <w:r>
-        <w:t>livewire</w:t>
-      </w:r>
-      <w:proofErr w:type="spellEnd"/>
-      <w:r>
-        <w:t xml:space="preserve"> para visualizar los posts</w:t>
+        <w:t>En nuestro caso crearemos un componente livewire para visualizar los posts</w:t>
       </w:r>
     </w:p>
     <w:p>
@@ -1711,15 +1411,7 @@
     </w:p>
     <w:p>
       <w:r>
-        <w:t xml:space="preserve">Definimos la plantilla Blade del componente </w:t>
-      </w:r>
-      <w:proofErr w:type="spellStart"/>
-      <w:r>
-        <w:t>livewire</w:t>
-      </w:r>
-      <w:proofErr w:type="spellEnd"/>
-      <w:r>
-        <w:t xml:space="preserve"> recién creado</w:t>
+        <w:t>Definimos la plantilla Blade del componente livewire recién creado</w:t>
       </w:r>
     </w:p>
     <w:p>
@@ -1768,36 +1460,12 @@
     </w:p>
     <w:p>
       <w:r>
-        <w:t xml:space="preserve">En </w:t>
-      </w:r>
-      <w:proofErr w:type="spellStart"/>
-      <w:r>
-        <w:t>posts.blade.php</w:t>
-      </w:r>
-      <w:proofErr w:type="spellEnd"/>
-      <w:r>
-        <w:t xml:space="preserve"> incrustamos el componente </w:t>
-      </w:r>
-      <w:proofErr w:type="spellStart"/>
-      <w:r>
-        <w:t>livewire</w:t>
-      </w:r>
-      <w:proofErr w:type="spellEnd"/>
-      <w:r>
-        <w:t xml:space="preserve"> que queremos visualizar</w:t>
-      </w:r>
-    </w:p>
-    <w:p>
-      <w:r>
-        <w:t>&lt;</w:t>
-      </w:r>
-      <w:proofErr w:type="spellStart"/>
-      <w:r>
-        <w:t>livewire:listar-post</w:t>
-      </w:r>
-      <w:proofErr w:type="spellEnd"/>
-      <w:r>
-        <w:t xml:space="preserve"> /&gt;</w:t>
+        <w:t>En posts.blade.php incrustamos el componente livewire que queremos visualizar</w:t>
+      </w:r>
+    </w:p>
+    <w:p>
+      <w:r>
+        <w:t>&lt;livewire:listar-post /&gt;</w:t>
       </w:r>
     </w:p>
     <w:p>
@@ -1839,9 +1507,197 @@
         </w:drawing>
       </w:r>
     </w:p>
-    <w:p/>
-    <w:p/>
-    <w:p/>
+    <w:p>
+      <w:r>
+        <w:t>Lo pulimos para dejarlos así</w:t>
+      </w:r>
+    </w:p>
+    <w:p>
+      <w:r>
+        <w:drawing>
+          <wp:inline distT="0" distB="0" distL="0" distR="0" wp14:anchorId="584AD9B6" wp14:editId="6A945E73">
+            <wp:extent cx="12765281" cy="2924583"/>
+            <wp:effectExtent l="0" t="0" r="0" b="9525"/>
+            <wp:docPr id="601894564" name="Imagen 1" descr="Captura de pantalla de un celular&#10;&#10;El contenido generado por IA puede ser incorrecto."/>
+            <wp:cNvGraphicFramePr>
+              <a:graphicFrameLocks xmlns:a="http://schemas.openxmlformats.org/drawingml/2006/main" noChangeAspect="1"/>
+            </wp:cNvGraphicFramePr>
+            <a:graphic xmlns:a="http://schemas.openxmlformats.org/drawingml/2006/main">
+              <a:graphicData uri="http://schemas.openxmlformats.org/drawingml/2006/picture">
+                <pic:pic xmlns:pic="http://schemas.openxmlformats.org/drawingml/2006/picture">
+                  <pic:nvPicPr>
+                    <pic:cNvPr id="601894564" name="Imagen 1" descr="Captura de pantalla de un celular&#10;&#10;El contenido generado por IA puede ser incorrecto."/>
+                    <pic:cNvPicPr/>
+                  </pic:nvPicPr>
+                  <pic:blipFill>
+                    <a:blip r:embed="rId32"/>
+                    <a:stretch>
+                      <a:fillRect/>
+                    </a:stretch>
+                  </pic:blipFill>
+                  <pic:spPr>
+                    <a:xfrm>
+                      <a:off x="0" y="0"/>
+                      <a:ext cx="12765281" cy="2924583"/>
+                    </a:xfrm>
+                    <a:prstGeom prst="rect">
+                      <a:avLst/>
+                    </a:prstGeom>
+                  </pic:spPr>
+                </pic:pic>
+              </a:graphicData>
+            </a:graphic>
+          </wp:inline>
+        </w:drawing>
+      </w:r>
+    </w:p>
+    <w:p>
+      <w:r>
+        <w:t>CREAR OTRO COMPONENTE LIVEWIRE PARA CREAR POST</w:t>
+      </w:r>
+    </w:p>
+    <w:p>
+      <w:r>
+        <w:drawing>
+          <wp:inline distT="0" distB="0" distL="0" distR="0" wp14:anchorId="6C997004" wp14:editId="0DB69DA6">
+            <wp:extent cx="5763429" cy="1114581"/>
+            <wp:effectExtent l="0" t="0" r="0" b="9525"/>
+            <wp:docPr id="1094639065" name="Imagen 1" descr="Texto&#10;&#10;El contenido generado por IA puede ser incorrecto."/>
+            <wp:cNvGraphicFramePr>
+              <a:graphicFrameLocks xmlns:a="http://schemas.openxmlformats.org/drawingml/2006/main" noChangeAspect="1"/>
+            </wp:cNvGraphicFramePr>
+            <a:graphic xmlns:a="http://schemas.openxmlformats.org/drawingml/2006/main">
+              <a:graphicData uri="http://schemas.openxmlformats.org/drawingml/2006/picture">
+                <pic:pic xmlns:pic="http://schemas.openxmlformats.org/drawingml/2006/picture">
+                  <pic:nvPicPr>
+                    <pic:cNvPr id="1094639065" name="Imagen 1" descr="Texto&#10;&#10;El contenido generado por IA puede ser incorrecto."/>
+                    <pic:cNvPicPr/>
+                  </pic:nvPicPr>
+                  <pic:blipFill>
+                    <a:blip r:embed="rId33"/>
+                    <a:stretch>
+                      <a:fillRect/>
+                    </a:stretch>
+                  </pic:blipFill>
+                  <pic:spPr>
+                    <a:xfrm>
+                      <a:off x="0" y="0"/>
+                      <a:ext cx="5763429" cy="1114581"/>
+                    </a:xfrm>
+                    <a:prstGeom prst="rect">
+                      <a:avLst/>
+                    </a:prstGeom>
+                  </pic:spPr>
+                </pic:pic>
+              </a:graphicData>
+            </a:graphic>
+          </wp:inline>
+        </w:drawing>
+      </w:r>
+    </w:p>
+    <w:p>
+      <w:r>
+        <w:t>FLUX</w:t>
+      </w:r>
+    </w:p>
+    <w:p>
+      <w:r>
+        <w:drawing>
+          <wp:inline distT="0" distB="0" distL="0" distR="0" wp14:anchorId="443D800F" wp14:editId="2BBF9EC7">
+            <wp:extent cx="10402752" cy="5296639"/>
+            <wp:effectExtent l="0" t="0" r="0" b="0"/>
+            <wp:docPr id="68984479" name="Imagen 1" descr="Texto&#10;&#10;El contenido generado por IA puede ser incorrecto."/>
+            <wp:cNvGraphicFramePr>
+              <a:graphicFrameLocks xmlns:a="http://schemas.openxmlformats.org/drawingml/2006/main" noChangeAspect="1"/>
+            </wp:cNvGraphicFramePr>
+            <a:graphic xmlns:a="http://schemas.openxmlformats.org/drawingml/2006/main">
+              <a:graphicData uri="http://schemas.openxmlformats.org/drawingml/2006/picture">
+                <pic:pic xmlns:pic="http://schemas.openxmlformats.org/drawingml/2006/picture">
+                  <pic:nvPicPr>
+                    <pic:cNvPr id="68984479" name="Imagen 1" descr="Texto&#10;&#10;El contenido generado por IA puede ser incorrecto."/>
+                    <pic:cNvPicPr/>
+                  </pic:nvPicPr>
+                  <pic:blipFill>
+                    <a:blip r:embed="rId34"/>
+                    <a:stretch>
+                      <a:fillRect/>
+                    </a:stretch>
+                  </pic:blipFill>
+                  <pic:spPr>
+                    <a:xfrm>
+                      <a:off x="0" y="0"/>
+                      <a:ext cx="10402752" cy="5296639"/>
+                    </a:xfrm>
+                    <a:prstGeom prst="rect">
+                      <a:avLst/>
+                    </a:prstGeom>
+                  </pic:spPr>
+                </pic:pic>
+              </a:graphicData>
+            </a:graphic>
+          </wp:inline>
+        </w:drawing>
+      </w:r>
+    </w:p>
+    <w:p>
+      <w:r>
+        <w:t>El ejemplo del modal lo tomamos del la documentación de FLUx</w:t>
+      </w:r>
+    </w:p>
+    <w:p>
+      <w:hyperlink r:id="rId35" w:history="1">
+        <w:r>
+          <w:rPr>
+            <w:rStyle w:val="Hipervnculo"/>
+          </w:rPr>
+          <w:t>https://fluxui.dev/components/modal</w:t>
+        </w:r>
+      </w:hyperlink>
+    </w:p>
+    <w:p>
+      <w:r>
+        <w:drawing>
+          <wp:inline distT="0" distB="0" distL="0" distR="0" wp14:anchorId="4D311EF1" wp14:editId="7F187016">
+            <wp:extent cx="7097115" cy="2495898"/>
+            <wp:effectExtent l="0" t="0" r="8890" b="0"/>
+            <wp:docPr id="290950531" name="Imagen 1" descr="Captura de pantalla de computadora&#10;&#10;El contenido generado por IA puede ser incorrecto."/>
+            <wp:cNvGraphicFramePr>
+              <a:graphicFrameLocks xmlns:a="http://schemas.openxmlformats.org/drawingml/2006/main" noChangeAspect="1"/>
+            </wp:cNvGraphicFramePr>
+            <a:graphic xmlns:a="http://schemas.openxmlformats.org/drawingml/2006/main">
+              <a:graphicData uri="http://schemas.openxmlformats.org/drawingml/2006/picture">
+                <pic:pic xmlns:pic="http://schemas.openxmlformats.org/drawingml/2006/picture">
+                  <pic:nvPicPr>
+                    <pic:cNvPr id="290950531" name="Imagen 1" descr="Captura de pantalla de computadora&#10;&#10;El contenido generado por IA puede ser incorrecto."/>
+                    <pic:cNvPicPr/>
+                  </pic:nvPicPr>
+                  <pic:blipFill>
+                    <a:blip r:embed="rId36"/>
+                    <a:stretch>
+                      <a:fillRect/>
+                    </a:stretch>
+                  </pic:blipFill>
+                  <pic:spPr>
+                    <a:xfrm>
+                      <a:off x="0" y="0"/>
+                      <a:ext cx="7097115" cy="2495898"/>
+                    </a:xfrm>
+                    <a:prstGeom prst="rect">
+                      <a:avLst/>
+                    </a:prstGeom>
+                  </pic:spPr>
+                </pic:pic>
+              </a:graphicData>
+            </a:graphic>
+          </wp:inline>
+        </w:drawing>
+      </w:r>
+    </w:p>
+    <w:p>
+      <w:r>
+        <w:t>Insertamos el componente en el componente de listar-post</w:t>
+      </w:r>
+    </w:p>
     <w:sectPr>
       <w:pgSz w:w="12240" w:h="15840"/>
       <w:pgMar w:top="1417" w:right="1701" w:bottom="1417" w:left="1701" w:header="708" w:footer="708" w:gutter="0"/>
@@ -2768,6 +2624,29 @@
       <w:spacing w:val="5"/>
     </w:rPr>
   </w:style>
+  <w:style w:type="character" w:styleId="Hipervnculo">
+    <w:name w:val="Hyperlink"/>
+    <w:basedOn w:val="Fuentedeprrafopredeter"/>
+    <w:uiPriority w:val="99"/>
+    <w:unhideWhenUsed/>
+    <w:rsid w:val="00356912"/>
+    <w:rPr>
+      <w:color w:val="0563C1" w:themeColor="hyperlink"/>
+      <w:u w:val="single"/>
+    </w:rPr>
+  </w:style>
+  <w:style w:type="character" w:styleId="Mencinsinresolver">
+    <w:name w:val="Unresolved Mention"/>
+    <w:basedOn w:val="Fuentedeprrafopredeter"/>
+    <w:uiPriority w:val="99"/>
+    <w:semiHidden/>
+    <w:unhideWhenUsed/>
+    <w:rsid w:val="00356912"/>
+    <w:rPr>
+      <w:color w:val="605E5C"/>
+      <w:shd w:val="clear" w:color="auto" w:fill="E1DFDD"/>
+    </w:rPr>
+  </w:style>
 </w:styles>
 </file>
 

</xml_diff>

<commit_message>
subir fotos con vista previa
</commit_message>
<xml_diff>
--- a/LARAVEL 12 LIVEWIRE docs.docx
+++ b/LARAVEL 12 LIVEWIRE docs.docx
@@ -2187,12 +2187,27 @@
       </w:r>
     </w:p>
     <w:p>
-      <w:r>
+      <w:pPr>
+        <w:rPr>
+          <w:b/>
+          <w:bCs/>
+          <w:u w:val="single"/>
+        </w:rPr>
+      </w:pPr>
+      <w:r>
+        <w:rPr>
+          <w:b/>
+          <w:bCs/>
+          <w:u w:val="single"/>
+        </w:rPr>
         <w:t>ALMACENAR INMAGENES</w:t>
       </w:r>
     </w:p>
     <w:p>
       <w:r>
+        <w:rPr>
+          <w:noProof/>
+        </w:rPr>
         <w:drawing>
           <wp:inline distT="0" distB="0" distL="0" distR="0" wp14:anchorId="2F716119" wp14:editId="1E04051F">
             <wp:extent cx="3962953" cy="4953691"/>
@@ -2230,6 +2245,7 @@
         </w:drawing>
       </w:r>
     </w:p>
+    <w:p/>
     <w:p>
       <w:r>
         <w:t xml:space="preserve">Tener esa directriz para poder recuperar archivos en el </w:t>
@@ -2253,6 +2269,9 @@
     <w:p/>
     <w:p>
       <w:r>
+        <w:rPr>
+          <w:noProof/>
+        </w:rPr>
         <w:drawing>
           <wp:inline distT="0" distB="0" distL="0" distR="0" wp14:anchorId="10EFBD4C" wp14:editId="1677631C">
             <wp:extent cx="3639058" cy="2524477"/>
@@ -2294,19 +2313,17 @@
       <w:r>
         <w:t xml:space="preserve">Debemos tener ese acceso directo para ingresar a las </w:t>
       </w:r>
-      <w:proofErr w:type="spellStart"/>
-      <w:r>
-        <w:t>imagenes</w:t>
-      </w:r>
-      <w:proofErr w:type="spellEnd"/>
+      <w:r>
+        <w:t>imágenes</w:t>
+      </w:r>
     </w:p>
     <w:p>
       <w:r>
         <w:drawing>
-          <wp:inline distT="0" distB="0" distL="0" distR="0" wp14:anchorId="2783755F" wp14:editId="5469106C">
-            <wp:extent cx="8335538" cy="1324160"/>
-            <wp:effectExtent l="0" t="0" r="0" b="9525"/>
-            <wp:docPr id="209088654" name="Imagen 1" descr="Texto&#10;&#10;El contenido generado por IA puede ser incorrecto."/>
+          <wp:inline distT="0" distB="0" distL="0" distR="0" wp14:anchorId="666864DE" wp14:editId="4DF291E2">
+            <wp:extent cx="6049219" cy="4286848"/>
+            <wp:effectExtent l="0" t="0" r="8890" b="0"/>
+            <wp:docPr id="301561584" name="Imagen 1" descr="Texto&#10;&#10;El contenido generado por IA puede ser incorrecto."/>
             <wp:cNvGraphicFramePr>
               <a:graphicFrameLocks xmlns:a="http://schemas.openxmlformats.org/drawingml/2006/main" noChangeAspect="1"/>
             </wp:cNvGraphicFramePr>
@@ -2314,7 +2331,7 @@
               <a:graphicData uri="http://schemas.openxmlformats.org/drawingml/2006/picture">
                 <pic:pic xmlns:pic="http://schemas.openxmlformats.org/drawingml/2006/picture">
                   <pic:nvPicPr>
-                    <pic:cNvPr id="209088654" name="Imagen 1" descr="Texto&#10;&#10;El contenido generado por IA puede ser incorrecto."/>
+                    <pic:cNvPr id="301561584" name="Imagen 1" descr="Texto&#10;&#10;El contenido generado por IA puede ser incorrecto."/>
                     <pic:cNvPicPr/>
                   </pic:nvPicPr>
                   <pic:blipFill>
@@ -2326,7 +2343,7 @@
                   <pic:spPr>
                     <a:xfrm>
                       <a:off x="0" y="0"/>
-                      <a:ext cx="8335538" cy="1324160"/>
+                      <a:ext cx="6049219" cy="4286848"/>
                     </a:xfrm>
                     <a:prstGeom prst="rect">
                       <a:avLst/>
@@ -2339,6 +2356,7 @@
         </w:drawing>
       </w:r>
     </w:p>
+    <w:p/>
     <w:p>
       <w:proofErr w:type="spellStart"/>
       <w:r>
@@ -2980,6 +2998,7 @@
   <w:style w:type="character" w:default="1" w:styleId="Fuentedeprrafopredeter">
     <w:name w:val="Default Paragraph Font"/>
     <w:uiPriority w:val="1"/>
+    <w:semiHidden/>
     <w:unhideWhenUsed/>
   </w:style>
   <w:style w:type="table" w:default="1" w:styleId="Tablanormal">

</xml_diff>

<commit_message>
implementamos notificaciones para el usuario
</commit_message>
<xml_diff>
--- a/LARAVEL 12 LIVEWIRE docs.docx
+++ b/LARAVEL 12 LIVEWIRE docs.docx
@@ -288,8 +288,13 @@
     </w:p>
     <w:p>
       <w:r>
-        <w:t>Listo proyecto creado con autenticación de laravel</w:t>
-      </w:r>
+        <w:t xml:space="preserve">Listo proyecto creado con autenticación de </w:t>
+      </w:r>
+      <w:proofErr w:type="spellStart"/>
+      <w:r>
+        <w:t>laravel</w:t>
+      </w:r>
+      <w:proofErr w:type="spellEnd"/>
     </w:p>
     <w:p>
       <w:pPr>
@@ -306,12 +311,30 @@
     </w:p>
     <w:p>
       <w:r>
-        <w:t>Abrimos el proyecto con el edito de Code</w:t>
-      </w:r>
-    </w:p>
-    <w:p>
-      <w:r>
-        <w:t>Code .</w:t>
+        <w:t xml:space="preserve">Abrimos el proyecto con el </w:t>
+      </w:r>
+      <w:proofErr w:type="spellStart"/>
+      <w:r>
+        <w:t>edito</w:t>
+      </w:r>
+      <w:proofErr w:type="spellEnd"/>
+      <w:r>
+        <w:t xml:space="preserve"> de </w:t>
+      </w:r>
+      <w:proofErr w:type="spellStart"/>
+      <w:r>
+        <w:t>Code</w:t>
+      </w:r>
+      <w:proofErr w:type="spellEnd"/>
+    </w:p>
+    <w:p>
+      <w:proofErr w:type="spellStart"/>
+      <w:r>
+        <w:t>Code</w:t>
+      </w:r>
+      <w:proofErr w:type="spellEnd"/>
+      <w:r>
+        <w:t xml:space="preserve"> .</w:t>
       </w:r>
     </w:p>
     <w:p>
@@ -362,32 +385,88 @@
       </w:r>
     </w:p>
     <w:p>
-      <w:r>
-        <w:t>DB_CONNECTION=mysql</w:t>
-      </w:r>
-    </w:p>
-    <w:p>
-      <w:r>
+      <w:pPr>
+        <w:rPr>
+          <w:lang w:val="en-US"/>
+        </w:rPr>
+      </w:pPr>
+      <w:r>
+        <w:rPr>
+          <w:lang w:val="en-US"/>
+        </w:rPr>
+        <w:t>DB_CONNECTION=</w:t>
+      </w:r>
+      <w:proofErr w:type="spellStart"/>
+      <w:r>
+        <w:rPr>
+          <w:lang w:val="en-US"/>
+        </w:rPr>
+        <w:t>mysql</w:t>
+      </w:r>
+      <w:proofErr w:type="spellEnd"/>
+    </w:p>
+    <w:p>
+      <w:pPr>
+        <w:rPr>
+          <w:lang w:val="en-US"/>
+        </w:rPr>
+      </w:pPr>
+      <w:r>
+        <w:rPr>
+          <w:lang w:val="en-US"/>
+        </w:rPr>
         <w:t>DB_HOST=127.0.0.1</w:t>
       </w:r>
     </w:p>
     <w:p>
-      <w:r>
+      <w:pPr>
+        <w:rPr>
+          <w:lang w:val="en-US"/>
+        </w:rPr>
+      </w:pPr>
+      <w:r>
+        <w:rPr>
+          <w:lang w:val="en-US"/>
+        </w:rPr>
         <w:t>DB_PORT=3306</w:t>
       </w:r>
     </w:p>
     <w:p>
-      <w:r>
+      <w:pPr>
+        <w:rPr>
+          <w:lang w:val="en-US"/>
+        </w:rPr>
+      </w:pPr>
+      <w:r>
+        <w:rPr>
+          <w:lang w:val="en-US"/>
+        </w:rPr>
         <w:t>DB_DATABASE=blog-livewire</w:t>
       </w:r>
     </w:p>
     <w:p>
-      <w:r>
+      <w:pPr>
+        <w:rPr>
+          <w:lang w:val="en-US"/>
+        </w:rPr>
+      </w:pPr>
+      <w:r>
+        <w:rPr>
+          <w:lang w:val="en-US"/>
+        </w:rPr>
         <w:t>DB_USERNAME=root</w:t>
       </w:r>
     </w:p>
     <w:p>
-      <w:r>
+      <w:pPr>
+        <w:rPr>
+          <w:lang w:val="en-US"/>
+        </w:rPr>
+      </w:pPr>
+      <w:r>
+        <w:rPr>
+          <w:lang w:val="en-US"/>
+        </w:rPr>
         <w:t>DB_PASSWORD=</w:t>
       </w:r>
     </w:p>
@@ -440,7 +519,23 @@
     </w:p>
     <w:p>
       <w:r>
-        <w:t>'engine' =&gt; 'InnoDB',</w:t>
+        <w:t>'</w:t>
+      </w:r>
+      <w:proofErr w:type="spellStart"/>
+      <w:r>
+        <w:t>engine</w:t>
+      </w:r>
+      <w:proofErr w:type="spellEnd"/>
+      <w:r>
+        <w:t>' =&gt; '</w:t>
+      </w:r>
+      <w:proofErr w:type="spellStart"/>
+      <w:r>
+        <w:t>InnoDB</w:t>
+      </w:r>
+      <w:proofErr w:type="spellEnd"/>
+      <w:r>
+        <w:t>',</w:t>
       </w:r>
     </w:p>
     <w:p/>
@@ -492,9 +587,27 @@
       </w:r>
     </w:p>
     <w:p>
-      <w:r>
-        <w:t>php artisan migrate</w:t>
-      </w:r>
+      <w:proofErr w:type="spellStart"/>
+      <w:r>
+        <w:t>php</w:t>
+      </w:r>
+      <w:proofErr w:type="spellEnd"/>
+      <w:r>
+        <w:t xml:space="preserve"> </w:t>
+      </w:r>
+      <w:proofErr w:type="spellStart"/>
+      <w:r>
+        <w:t>artisan</w:t>
+      </w:r>
+      <w:proofErr w:type="spellEnd"/>
+      <w:r>
+        <w:t xml:space="preserve"> </w:t>
+      </w:r>
+      <w:proofErr w:type="spellStart"/>
+      <w:r>
+        <w:t>migrate</w:t>
+      </w:r>
+      <w:proofErr w:type="spellEnd"/>
     </w:p>
     <w:p>
       <w:r>
@@ -545,13 +658,31 @@
     </w:p>
     <w:p>
       <w:r>
-        <w:t>Luego ejecutamos la maquina de desarrollo</w:t>
-      </w:r>
-    </w:p>
-    <w:p>
-      <w:r>
-        <w:t>Composer run dev</w:t>
-      </w:r>
+        <w:t xml:space="preserve">Luego ejecutamos la </w:t>
+      </w:r>
+      <w:proofErr w:type="spellStart"/>
+      <w:r>
+        <w:t>maquina</w:t>
+      </w:r>
+      <w:proofErr w:type="spellEnd"/>
+      <w:r>
+        <w:t xml:space="preserve"> de desarrollo</w:t>
+      </w:r>
+    </w:p>
+    <w:p>
+      <w:proofErr w:type="spellStart"/>
+      <w:r>
+        <w:t>Composer</w:t>
+      </w:r>
+      <w:proofErr w:type="spellEnd"/>
+      <w:r>
+        <w:t xml:space="preserve"> run </w:t>
+      </w:r>
+      <w:proofErr w:type="spellStart"/>
+      <w:r>
+        <w:t>dev</w:t>
+      </w:r>
+      <w:proofErr w:type="spellEnd"/>
     </w:p>
     <w:p>
       <w:r>
@@ -606,8 +737,38 @@
       </w:r>
     </w:p>
     <w:p>
-      <w:r>
-        <w:t>php artisan make:model post -m</w:t>
+      <w:pPr>
+        <w:rPr>
+          <w:lang w:val="en-US"/>
+        </w:rPr>
+      </w:pPr>
+      <w:proofErr w:type="spellStart"/>
+      <w:r>
+        <w:rPr>
+          <w:lang w:val="en-US"/>
+        </w:rPr>
+        <w:t>php</w:t>
+      </w:r>
+      <w:proofErr w:type="spellEnd"/>
+      <w:r>
+        <w:rPr>
+          <w:lang w:val="en-US"/>
+        </w:rPr>
+        <w:t xml:space="preserve"> artisan </w:t>
+      </w:r>
+      <w:proofErr w:type="spellStart"/>
+      <w:r>
+        <w:rPr>
+          <w:lang w:val="en-US"/>
+        </w:rPr>
+        <w:t>make:model</w:t>
+      </w:r>
+      <w:proofErr w:type="spellEnd"/>
+      <w:r>
+        <w:rPr>
+          <w:lang w:val="en-US"/>
+        </w:rPr>
+        <w:t xml:space="preserve"> post -m</w:t>
       </w:r>
     </w:p>
     <w:p>
@@ -846,18 +1007,48 @@
       </w:r>
     </w:p>
     <w:p>
-      <w:r>
+      <w:pPr>
+        <w:rPr>
+          <w:lang w:val="en-US"/>
+        </w:rPr>
+      </w:pPr>
+      <w:r>
+        <w:rPr>
+          <w:lang w:val="en-US"/>
+        </w:rPr>
         <w:t>Route::view('posts', 'posts')</w:t>
       </w:r>
     </w:p>
     <w:p>
-      <w:r>
+      <w:pPr>
+        <w:rPr>
+          <w:lang w:val="en-US"/>
+        </w:rPr>
+      </w:pPr>
+      <w:r>
+        <w:rPr>
+          <w:lang w:val="en-US"/>
+        </w:rPr>
         <w:t>    -&gt;middleware(['auth', 'verified'])</w:t>
       </w:r>
     </w:p>
     <w:p>
       <w:r>
-        <w:t>    -&gt;name('posts');</w:t>
+        <w:rPr>
+          <w:lang w:val="en-US"/>
+        </w:rPr>
+        <w:t xml:space="preserve">    </w:t>
+      </w:r>
+      <w:r>
+        <w:t>-&gt;</w:t>
+      </w:r>
+      <w:proofErr w:type="spellStart"/>
+      <w:r>
+        <w:t>name</w:t>
+      </w:r>
+      <w:proofErr w:type="spellEnd"/>
+      <w:r>
+        <w:t>('posts');</w:t>
       </w:r>
     </w:p>
     <w:p>
@@ -915,14 +1106,27 @@
         <w:t xml:space="preserve"> </w:t>
       </w:r>
       <w:r>
-        <w:t>referencia el Blade de dashboard.blade.php y la duplicamos</w:t>
+        <w:t xml:space="preserve">referencia el Blade de </w:t>
+      </w:r>
+      <w:proofErr w:type="spellStart"/>
+      <w:r>
+        <w:t>dashboard.blade.php</w:t>
+      </w:r>
+      <w:proofErr w:type="spellEnd"/>
+      <w:r>
+        <w:t xml:space="preserve"> y la duplicamos</w:t>
       </w:r>
       <w:r>
         <w:t xml:space="preserve"> </w:t>
       </w:r>
       <w:r>
-        <w:t>y la nombramos posts.blade.php</w:t>
-      </w:r>
+        <w:t xml:space="preserve">y la nombramos </w:t>
+      </w:r>
+      <w:proofErr w:type="spellStart"/>
+      <w:r>
+        <w:t>posts.blade.php</w:t>
+      </w:r>
+      <w:proofErr w:type="spellEnd"/>
     </w:p>
     <w:p>
       <w:r>
@@ -968,10 +1172,26 @@
     </w:p>
     <w:p>
       <w:r>
-        <w:t>Luego comprobramos que la ruta este correcta ingresan</w:t>
-      </w:r>
-      <w:r>
-        <w:t xml:space="preserve">so directamente a la ruta: </w:t>
+        <w:t xml:space="preserve">Luego </w:t>
+      </w:r>
+      <w:proofErr w:type="spellStart"/>
+      <w:r>
+        <w:t>comprobramos</w:t>
+      </w:r>
+      <w:proofErr w:type="spellEnd"/>
+      <w:r>
+        <w:t xml:space="preserve"> que la ruta este correcta </w:t>
+      </w:r>
+      <w:proofErr w:type="spellStart"/>
+      <w:r>
+        <w:t>ingresan</w:t>
+      </w:r>
+      <w:r>
+        <w:t>so</w:t>
+      </w:r>
+      <w:proofErr w:type="spellEnd"/>
+      <w:r>
+        <w:t xml:space="preserve"> directamente a la ruta: </w:t>
       </w:r>
       <w:r>
         <w:t>http://localhost:8000/posts</w:t>
@@ -1025,15 +1245,21 @@
       </w:r>
     </w:p>
     <w:p>
+      <w:proofErr w:type="spellStart"/>
       <w:r>
         <w:t>Resources</w:t>
       </w:r>
+      <w:proofErr w:type="spellEnd"/>
     </w:p>
     <w:p>
       <w:r>
         <w:tab/>
+      </w:r>
+      <w:proofErr w:type="spellStart"/>
+      <w:r>
         <w:t>Views</w:t>
       </w:r>
+      <w:proofErr w:type="spellEnd"/>
     </w:p>
     <w:p>
       <w:r>
@@ -1041,8 +1267,28 @@
       </w:r>
       <w:r>
         <w:tab/>
-        <w:t>welcome.blade.app: Plantilla de de la ruta de bievenida</w:t>
-      </w:r>
+      </w:r>
+      <w:proofErr w:type="spellStart"/>
+      <w:r>
+        <w:t>welcome.blade.app</w:t>
+      </w:r>
+      <w:proofErr w:type="spellEnd"/>
+      <w:r>
+        <w:t xml:space="preserve">: Plantilla de </w:t>
+      </w:r>
+      <w:proofErr w:type="spellStart"/>
+      <w:r>
+        <w:t>de</w:t>
+      </w:r>
+      <w:proofErr w:type="spellEnd"/>
+      <w:r>
+        <w:t xml:space="preserve"> la ruta de </w:t>
+      </w:r>
+      <w:proofErr w:type="spellStart"/>
+      <w:r>
+        <w:t>bievenida</w:t>
+      </w:r>
+      <w:proofErr w:type="spellEnd"/>
     </w:p>
     <w:p>
       <w:r>
@@ -1050,14 +1296,42 @@
       </w:r>
       <w:r>
         <w:tab/>
-        <w:t>dashborar.blade.app: Plantilla de de la ruta de del panel de control de usuario autenticado</w:t>
-      </w:r>
-      <w:r>
-        <w:t xml:space="preserve">. Podemos notar que utiliza en componen layout: </w:t>
-      </w:r>
-      <w:r>
-        <w:t>x-layouts.app</w:t>
-      </w:r>
+      </w:r>
+      <w:proofErr w:type="spellStart"/>
+      <w:r>
+        <w:t>dashborar.blade.app</w:t>
+      </w:r>
+      <w:proofErr w:type="spellEnd"/>
+      <w:r>
+        <w:t xml:space="preserve">: Plantilla de </w:t>
+      </w:r>
+      <w:proofErr w:type="spellStart"/>
+      <w:r>
+        <w:t>de</w:t>
+      </w:r>
+      <w:proofErr w:type="spellEnd"/>
+      <w:r>
+        <w:t xml:space="preserve"> la ruta de del panel de control de usuario autenticado</w:t>
+      </w:r>
+      <w:r>
+        <w:t xml:space="preserve">. Podemos notar que utiliza en componen </w:t>
+      </w:r>
+      <w:proofErr w:type="spellStart"/>
+      <w:r>
+        <w:t>layout</w:t>
+      </w:r>
+      <w:proofErr w:type="spellEnd"/>
+      <w:r>
+        <w:t xml:space="preserve">: </w:t>
+      </w:r>
+      <w:r>
+        <w:t>x-</w:t>
+      </w:r>
+      <w:proofErr w:type="spellStart"/>
+      <w:r>
+        <w:t>layouts.app</w:t>
+      </w:r>
+      <w:proofErr w:type="spellEnd"/>
     </w:p>
     <w:p>
       <w:r>
@@ -1102,15 +1376,21 @@
       </w:r>
     </w:p>
     <w:p>
+      <w:proofErr w:type="spellStart"/>
       <w:r>
         <w:t>Resources</w:t>
       </w:r>
+      <w:proofErr w:type="spellEnd"/>
     </w:p>
     <w:p>
       <w:r>
         <w:tab/>
+      </w:r>
+      <w:proofErr w:type="spellStart"/>
+      <w:r>
         <w:t>Views</w:t>
       </w:r>
+      <w:proofErr w:type="spellEnd"/>
     </w:p>
     <w:p>
       <w:r>
@@ -1118,8 +1398,12 @@
       </w:r>
       <w:r>
         <w:tab/>
+      </w:r>
+      <w:proofErr w:type="spellStart"/>
+      <w:r>
         <w:t>Components</w:t>
       </w:r>
+      <w:proofErr w:type="spellEnd"/>
     </w:p>
     <w:p>
       <w:r>
@@ -1131,9 +1415,11 @@
       <w:r>
         <w:tab/>
       </w:r>
+      <w:proofErr w:type="spellStart"/>
       <w:r>
         <w:t>Layouts</w:t>
       </w:r>
+      <w:proofErr w:type="spellEnd"/>
     </w:p>
     <w:p>
       <w:r>
@@ -1147,11 +1433,23 @@
       </w:r>
       <w:r>
         <w:tab/>
-        <w:t xml:space="preserve">app.blade.php: componente que define que tipo de menú queremos que lateral o en el encabezado; en este aso vemos que se usa un menú lateral: </w:t>
-      </w:r>
-      <w:r>
-        <w:t>&lt;x-layouts.app.sidebar</w:t>
-      </w:r>
+      </w:r>
+      <w:proofErr w:type="spellStart"/>
+      <w:r>
+        <w:t>app.blade.php</w:t>
+      </w:r>
+      <w:proofErr w:type="spellEnd"/>
+      <w:r>
+        <w:t xml:space="preserve">: componente que define que tipo de menú queremos que lateral o en el encabezado; en este aso vemos que se usa un menú lateral: </w:t>
+      </w:r>
+      <w:r>
+        <w:t>&lt;x-</w:t>
+      </w:r>
+      <w:proofErr w:type="spellStart"/>
+      <w:r>
+        <w:t>layouts.app.sidebar</w:t>
+      </w:r>
+      <w:proofErr w:type="spellEnd"/>
     </w:p>
     <w:p>
       <w:r>
@@ -1197,8 +1495,13 @@
     </w:p>
     <w:p>
       <w:r>
-        <w:t>Este componen define la estructura del menú en la barra lateral side.blade.php</w:t>
-      </w:r>
+        <w:t xml:space="preserve">Este componen define la estructura del menú en la barra lateral </w:t>
+      </w:r>
+      <w:proofErr w:type="spellStart"/>
+      <w:r>
+        <w:t>side.blade.php</w:t>
+      </w:r>
+      <w:proofErr w:type="spellEnd"/>
     </w:p>
     <w:p>
       <w:r>
@@ -1244,7 +1547,15 @@
     </w:p>
     <w:p>
       <w:r>
-        <w:t>Agregamos el item para link del menú Posts</w:t>
+        <w:t xml:space="preserve">Agregamos el </w:t>
+      </w:r>
+      <w:proofErr w:type="spellStart"/>
+      <w:r>
+        <w:t>item</w:t>
+      </w:r>
+      <w:proofErr w:type="spellEnd"/>
+      <w:r>
+        <w:t xml:space="preserve"> para link del menú Posts</w:t>
       </w:r>
     </w:p>
     <w:p>
@@ -1295,9 +1606,35 @@
       </w:r>
     </w:p>
     <w:p>
-      <w:r>
-        <w:t>php artisan make:livewire CreatePost</w:t>
-      </w:r>
+      <w:proofErr w:type="spellStart"/>
+      <w:r>
+        <w:t>php</w:t>
+      </w:r>
+      <w:proofErr w:type="spellEnd"/>
+      <w:r>
+        <w:t xml:space="preserve"> </w:t>
+      </w:r>
+      <w:proofErr w:type="spellStart"/>
+      <w:r>
+        <w:t>artisan</w:t>
+      </w:r>
+      <w:proofErr w:type="spellEnd"/>
+      <w:r>
+        <w:t xml:space="preserve"> </w:t>
+      </w:r>
+      <w:proofErr w:type="spellStart"/>
+      <w:r>
+        <w:t>make:livewire</w:t>
+      </w:r>
+      <w:proofErr w:type="spellEnd"/>
+      <w:r>
+        <w:t xml:space="preserve"> </w:t>
+      </w:r>
+      <w:proofErr w:type="spellStart"/>
+      <w:r>
+        <w:t>CreatePost</w:t>
+      </w:r>
+      <w:proofErr w:type="spellEnd"/>
     </w:p>
     <w:p>
       <w:r>
@@ -1427,7 +1764,15 @@
     </w:p>
     <w:p>
       <w:r>
-        <w:t>En nuestro caso crearemos un componente livewire para visualizar los posts</w:t>
+        <w:t xml:space="preserve">En nuestro caso crearemos un componente </w:t>
+      </w:r>
+      <w:proofErr w:type="spellStart"/>
+      <w:r>
+        <w:t>livewire</w:t>
+      </w:r>
+      <w:proofErr w:type="spellEnd"/>
+      <w:r>
+        <w:t xml:space="preserve"> para visualizar los posts</w:t>
       </w:r>
     </w:p>
     <w:p>
@@ -1479,7 +1824,15 @@
     </w:p>
     <w:p>
       <w:r>
-        <w:t>Definimos la plantilla Blade del componente livewire recién creado</w:t>
+        <w:t xml:space="preserve">Definimos la plantilla Blade del componente </w:t>
+      </w:r>
+      <w:proofErr w:type="spellStart"/>
+      <w:r>
+        <w:t>livewire</w:t>
+      </w:r>
+      <w:proofErr w:type="spellEnd"/>
+      <w:r>
+        <w:t xml:space="preserve"> recién creado</w:t>
       </w:r>
     </w:p>
     <w:p>
@@ -1531,12 +1884,36 @@
     </w:p>
     <w:p>
       <w:r>
-        <w:t>En posts.blade.php incrustamos el componente livewire que queremos visualizar</w:t>
-      </w:r>
-    </w:p>
-    <w:p>
-      <w:r>
-        <w:t>&lt;livewire:listar-post /&gt;</w:t>
+        <w:t xml:space="preserve">En </w:t>
+      </w:r>
+      <w:proofErr w:type="spellStart"/>
+      <w:r>
+        <w:t>posts.blade.php</w:t>
+      </w:r>
+      <w:proofErr w:type="spellEnd"/>
+      <w:r>
+        <w:t xml:space="preserve"> incrustamos el componente </w:t>
+      </w:r>
+      <w:proofErr w:type="spellStart"/>
+      <w:r>
+        <w:t>livewire</w:t>
+      </w:r>
+      <w:proofErr w:type="spellEnd"/>
+      <w:r>
+        <w:t xml:space="preserve"> que queremos visualizar</w:t>
+      </w:r>
+    </w:p>
+    <w:p>
+      <w:r>
+        <w:t>&lt;</w:t>
+      </w:r>
+      <w:proofErr w:type="spellStart"/>
+      <w:r>
+        <w:t>livewire:listar-post</w:t>
+      </w:r>
+      <w:proofErr w:type="spellEnd"/>
+      <w:r>
+        <w:t xml:space="preserve"> /&gt;</w:t>
       </w:r>
     </w:p>
     <w:p>
@@ -1724,8 +2101,21 @@
     </w:p>
     <w:p>
       <w:r>
-        <w:t>El ejemplo del modal lo tomamos del la documentación de FLUx</w:t>
-      </w:r>
+        <w:t xml:space="preserve">El ejemplo del modal lo tomamos </w:t>
+      </w:r>
+      <w:proofErr w:type="spellStart"/>
+      <w:r>
+        <w:t>del</w:t>
+      </w:r>
+      <w:proofErr w:type="spellEnd"/>
+      <w:r>
+        <w:t xml:space="preserve"> la documentación de </w:t>
+      </w:r>
+      <w:proofErr w:type="spellStart"/>
+      <w:r>
+        <w:t>FLUx</w:t>
+      </w:r>
+      <w:proofErr w:type="spellEnd"/>
     </w:p>
     <w:p>
       <w:hyperlink r:id="rId35" w:history="1">
@@ -1846,13 +2236,23 @@
     <w:p/>
     <w:p>
       <w:r>
-        <w:t>Tener esa directriz para poder recuperar archivos en el frontend</w:t>
-      </w:r>
-    </w:p>
-    <w:p>
-      <w:r>
-        <w:t>FILESYSTEM_DISK=public</w:t>
-      </w:r>
+        <w:t xml:space="preserve">Tener esa directriz para poder recuperar archivos en el </w:t>
+      </w:r>
+      <w:proofErr w:type="spellStart"/>
+      <w:r>
+        <w:t>frontend</w:t>
+      </w:r>
+      <w:proofErr w:type="spellEnd"/>
+    </w:p>
+    <w:p>
+      <w:r>
+        <w:t>FILESYSTEM_DISK=</w:t>
+      </w:r>
+      <w:proofErr w:type="spellStart"/>
+      <w:r>
+        <w:t>public</w:t>
+      </w:r>
+      <w:proofErr w:type="spellEnd"/>
     </w:p>
     <w:p/>
     <w:p>
@@ -1949,12 +2349,33 @@
     </w:p>
     <w:p/>
     <w:p>
-      <w:r>
-        <w:t>php artisan storage:link</w:t>
-      </w:r>
-    </w:p>
-    <w:p>
-      <w:r>
+      <w:proofErr w:type="spellStart"/>
+      <w:r>
+        <w:t>php</w:t>
+      </w:r>
+      <w:proofErr w:type="spellEnd"/>
+      <w:r>
+        <w:t xml:space="preserve"> </w:t>
+      </w:r>
+      <w:proofErr w:type="spellStart"/>
+      <w:r>
+        <w:t>artisan</w:t>
+      </w:r>
+      <w:proofErr w:type="spellEnd"/>
+      <w:r>
+        <w:t xml:space="preserve"> </w:t>
+      </w:r>
+      <w:proofErr w:type="spellStart"/>
+      <w:r>
+        <w:t>storage:link</w:t>
+      </w:r>
+      <w:proofErr w:type="spellEnd"/>
+    </w:p>
+    <w:p>
+      <w:r>
+        <w:rPr>
+          <w:noProof/>
+        </w:rPr>
         <w:drawing>
           <wp:inline distT="0" distB="0" distL="0" distR="0" wp14:anchorId="408C9737" wp14:editId="10394B12">
             <wp:extent cx="10097909" cy="3982006"/>
@@ -1999,17 +2420,26 @@
         </w:rPr>
       </w:pPr>
       <w:r>
-        <w:t>Agregamos un ruta de imagen por defaul de post para los que no se vayan a guardar con foto</w:t>
-      </w:r>
-    </w:p>
-    <w:p>
-      <w:pPr>
-        <w:rPr>
-          <w:u w:val="single"/>
-        </w:rPr>
-      </w:pPr>
-      <w:r>
-        <w:rPr>
+        <w:t xml:space="preserve">Agregamos un ruta de imagen por </w:t>
+      </w:r>
+      <w:proofErr w:type="spellStart"/>
+      <w:r>
+        <w:t>defaul</w:t>
+      </w:r>
+      <w:proofErr w:type="spellEnd"/>
+      <w:r>
+        <w:t xml:space="preserve"> de post para los que no se vayan a guardar con foto</w:t>
+      </w:r>
+    </w:p>
+    <w:p>
+      <w:pPr>
+        <w:rPr>
+          <w:u w:val="single"/>
+        </w:rPr>
+      </w:pPr>
+      <w:r>
+        <w:rPr>
+          <w:noProof/>
           <w:u w:val="single"/>
         </w:rPr>
         <w:drawing>
@@ -2057,6 +2487,7 @@
       </w:pPr>
       <w:r>
         <w:rPr>
+          <w:noProof/>
           <w:u w:val="single"/>
         </w:rPr>
         <w:drawing>
@@ -2102,21 +2533,44 @@
           <w:u w:val="single"/>
         </w:rPr>
       </w:pPr>
-      <w:r>
-        <w:rPr>
-          <w:u w:val="single"/>
-        </w:rPr>
-        <w:t>Defninimos método de gardar post</w:t>
-      </w:r>
-    </w:p>
-    <w:p>
-      <w:pPr>
-        <w:rPr>
-          <w:u w:val="single"/>
-        </w:rPr>
-      </w:pPr>
-      <w:r>
-        <w:rPr>
+      <w:proofErr w:type="spellStart"/>
+      <w:r>
+        <w:rPr>
+          <w:u w:val="single"/>
+        </w:rPr>
+        <w:t>Defninimos</w:t>
+      </w:r>
+      <w:proofErr w:type="spellEnd"/>
+      <w:r>
+        <w:rPr>
+          <w:u w:val="single"/>
+        </w:rPr>
+        <w:t xml:space="preserve"> método de </w:t>
+      </w:r>
+      <w:proofErr w:type="spellStart"/>
+      <w:r>
+        <w:rPr>
+          <w:u w:val="single"/>
+        </w:rPr>
+        <w:t>gardar</w:t>
+      </w:r>
+      <w:proofErr w:type="spellEnd"/>
+      <w:r>
+        <w:rPr>
+          <w:u w:val="single"/>
+        </w:rPr>
+        <w:t xml:space="preserve"> post</w:t>
+      </w:r>
+    </w:p>
+    <w:p>
+      <w:pPr>
+        <w:rPr>
+          <w:u w:val="single"/>
+        </w:rPr>
+      </w:pPr>
+      <w:r>
+        <w:rPr>
+          <w:noProof/>
           <w:u w:val="single"/>
         </w:rPr>
         <w:drawing>
@@ -2157,11 +2611,33 @@
       </w:r>
     </w:p>
     <w:p>
-      <w:r>
-        <w:rPr>
-          <w:u w:val="single"/>
-        </w:rPr>
-        <w:t>Definimo Blade que seria la vista del formulario para guardar el post</w:t>
+      <w:proofErr w:type="spellStart"/>
+      <w:r>
+        <w:rPr>
+          <w:u w:val="single"/>
+        </w:rPr>
+        <w:t>Definimo</w:t>
+      </w:r>
+      <w:proofErr w:type="spellEnd"/>
+      <w:r>
+        <w:rPr>
+          <w:u w:val="single"/>
+        </w:rPr>
+        <w:t xml:space="preserve"> Blade que </w:t>
+      </w:r>
+      <w:proofErr w:type="spellStart"/>
+      <w:r>
+        <w:rPr>
+          <w:u w:val="single"/>
+        </w:rPr>
+        <w:t>seria</w:t>
+      </w:r>
+      <w:proofErr w:type="spellEnd"/>
+      <w:r>
+        <w:rPr>
+          <w:u w:val="single"/>
+        </w:rPr>
+        <w:t xml:space="preserve"> la vista del formulario para guardar el post</w:t>
       </w:r>
     </w:p>
     <w:p>
@@ -2185,6 +2661,7 @@
       </w:pPr>
       <w:r>
         <w:rPr>
+          <w:noProof/>
           <w:u w:val="single"/>
         </w:rPr>
         <w:drawing>
@@ -2245,6 +2722,7 @@
       </w:pPr>
       <w:r>
         <w:rPr>
+          <w:noProof/>
           <w:u w:val="single"/>
         </w:rPr>
         <w:drawing>
@@ -2289,7 +2767,21 @@
         <w:rPr>
           <w:u w:val="single"/>
         </w:rPr>
-        <w:t>Un método en el modelo para obtener la ruta url de la imagen</w:t>
+        <w:t xml:space="preserve">Un método en el modelo para obtener la ruta </w:t>
+      </w:r>
+      <w:proofErr w:type="spellStart"/>
+      <w:r>
+        <w:rPr>
+          <w:u w:val="single"/>
+        </w:rPr>
+        <w:t>url</w:t>
+      </w:r>
+      <w:proofErr w:type="spellEnd"/>
+      <w:r>
+        <w:rPr>
+          <w:u w:val="single"/>
+        </w:rPr>
+        <w:t xml:space="preserve"> de la imagen</w:t>
       </w:r>
     </w:p>
     <w:p>
@@ -2349,6 +2841,7 @@
       </w:pPr>
       <w:r>
         <w:rPr>
+          <w:noProof/>
           <w:u w:val="single"/>
         </w:rPr>
         <w:drawing>
@@ -2392,36 +2885,82 @@
       <w:pPr>
         <w:rPr>
           <w:u w:val="single"/>
-        </w:rPr>
-      </w:pPr>
-      <w:r>
-        <w:rPr>
-          <w:u w:val="single"/>
-        </w:rPr>
-        <w:t>composer require masmerise/livewire-toaster</w:t>
-      </w:r>
-    </w:p>
-    <w:p>
-      <w:pPr>
-        <w:rPr>
-          <w:u w:val="single"/>
-        </w:rPr>
-      </w:pPr>
-      <w:r>
-        <w:rPr>
-          <w:u w:val="single"/>
-        </w:rPr>
-        <w:t>php artisan vendor:publish --tag=toaster-config</w:t>
-      </w:r>
-    </w:p>
-    <w:p>
-      <w:pPr>
-        <w:rPr>
-          <w:u w:val="single"/>
-        </w:rPr>
-      </w:pPr>
-      <w:r>
-        <w:rPr>
+          <w:lang w:val="en-US"/>
+        </w:rPr>
+      </w:pPr>
+      <w:r>
+        <w:rPr>
+          <w:u w:val="single"/>
+          <w:lang w:val="en-US"/>
+        </w:rPr>
+        <w:t xml:space="preserve">composer require </w:t>
+      </w:r>
+      <w:proofErr w:type="spellStart"/>
+      <w:r>
+        <w:rPr>
+          <w:u w:val="single"/>
+          <w:lang w:val="en-US"/>
+        </w:rPr>
+        <w:t>masmerise</w:t>
+      </w:r>
+      <w:proofErr w:type="spellEnd"/>
+      <w:r>
+        <w:rPr>
+          <w:u w:val="single"/>
+          <w:lang w:val="en-US"/>
+        </w:rPr>
+        <w:t>/livewire-toaster</w:t>
+      </w:r>
+    </w:p>
+    <w:p>
+      <w:pPr>
+        <w:rPr>
+          <w:u w:val="single"/>
+          <w:lang w:val="en-US"/>
+        </w:rPr>
+      </w:pPr>
+      <w:proofErr w:type="spellStart"/>
+      <w:r>
+        <w:rPr>
+          <w:u w:val="single"/>
+          <w:lang w:val="en-US"/>
+        </w:rPr>
+        <w:t>php</w:t>
+      </w:r>
+      <w:proofErr w:type="spellEnd"/>
+      <w:r>
+        <w:rPr>
+          <w:u w:val="single"/>
+          <w:lang w:val="en-US"/>
+        </w:rPr>
+        <w:t xml:space="preserve"> artisan </w:t>
+      </w:r>
+      <w:proofErr w:type="spellStart"/>
+      <w:r>
+        <w:rPr>
+          <w:u w:val="single"/>
+          <w:lang w:val="en-US"/>
+        </w:rPr>
+        <w:t>vendor:publish</w:t>
+      </w:r>
+      <w:proofErr w:type="spellEnd"/>
+      <w:r>
+        <w:rPr>
+          <w:u w:val="single"/>
+          <w:lang w:val="en-US"/>
+        </w:rPr>
+        <w:t xml:space="preserve"> --tag=toaster-config</w:t>
+      </w:r>
+    </w:p>
+    <w:p>
+      <w:pPr>
+        <w:rPr>
+          <w:u w:val="single"/>
+        </w:rPr>
+      </w:pPr>
+      <w:r>
+        <w:rPr>
+          <w:noProof/>
           <w:u w:val="single"/>
         </w:rPr>
         <w:drawing>
@@ -2471,11 +3010,22 @@
         <w:rPr>
           <w:u w:val="single"/>
         </w:rPr>
-        <w:t>Se puede personalizar desde aquí el toaster</w:t>
-      </w:r>
-    </w:p>
-    <w:p>
-      <w:r>
+        <w:t xml:space="preserve">Se puede personalizar desde aquí el </w:t>
+      </w:r>
+      <w:proofErr w:type="spellStart"/>
+      <w:r>
+        <w:rPr>
+          <w:u w:val="single"/>
+        </w:rPr>
+        <w:t>toaster</w:t>
+      </w:r>
+      <w:proofErr w:type="spellEnd"/>
+    </w:p>
+    <w:p>
+      <w:r>
+        <w:rPr>
+          <w:noProof/>
+        </w:rPr>
         <w:drawing>
           <wp:inline distT="0" distB="0" distL="0" distR="0" wp14:anchorId="0E153371" wp14:editId="3EB873D8">
             <wp:extent cx="8783276" cy="2505425"/>
@@ -2515,22 +3065,91 @@
     </w:p>
     <w:p>
       <w:r>
-        <w:t>Después de eso, tendrás que importar Toasteren la parte superior de tu resources/js/app.jspaquete para comenzar a escuchar los mensajes entrantes:</w:t>
-      </w:r>
-    </w:p>
-    <w:p>
-      <w:r>
-        <w:t xml:space="preserve">import '../../vendor/masmerise/livewire-toaster/resources/js'; </w:t>
-      </w:r>
-    </w:p>
-    <w:p>
-      <w:pPr>
-        <w:rPr>
-          <w:u w:val="single"/>
-        </w:rPr>
-      </w:pPr>
-      <w:r>
-        <w:rPr>
+        <w:t>Después de eso, tendrás que importar </w:t>
+      </w:r>
+      <w:proofErr w:type="spellStart"/>
+      <w:r>
+        <w:t>Toasteren</w:t>
+      </w:r>
+      <w:proofErr w:type="spellEnd"/>
+      <w:r>
+        <w:t xml:space="preserve"> la parte superior de tu </w:t>
+      </w:r>
+      <w:proofErr w:type="spellStart"/>
+      <w:r>
+        <w:t>resources</w:t>
+      </w:r>
+      <w:proofErr w:type="spellEnd"/>
+      <w:r>
+        <w:t>/</w:t>
+      </w:r>
+      <w:proofErr w:type="spellStart"/>
+      <w:r>
+        <w:t>js</w:t>
+      </w:r>
+      <w:proofErr w:type="spellEnd"/>
+      <w:r>
+        <w:t>/</w:t>
+      </w:r>
+      <w:proofErr w:type="spellStart"/>
+      <w:r>
+        <w:t>app.jspaquete</w:t>
+      </w:r>
+      <w:proofErr w:type="spellEnd"/>
+      <w:r>
+        <w:t xml:space="preserve"> para comenzar a escuchar los mensajes entrantes:</w:t>
+      </w:r>
+    </w:p>
+    <w:p>
+      <w:pPr>
+        <w:rPr>
+          <w:lang w:val="en-US"/>
+        </w:rPr>
+      </w:pPr>
+      <w:r>
+        <w:rPr>
+          <w:lang w:val="en-US"/>
+        </w:rPr>
+        <w:t>import '../../vendor/</w:t>
+      </w:r>
+      <w:proofErr w:type="spellStart"/>
+      <w:r>
+        <w:rPr>
+          <w:lang w:val="en-US"/>
+        </w:rPr>
+        <w:t>masmerise</w:t>
+      </w:r>
+      <w:proofErr w:type="spellEnd"/>
+      <w:r>
+        <w:rPr>
+          <w:lang w:val="en-US"/>
+        </w:rPr>
+        <w:t>/livewire-toaster/resources/</w:t>
+      </w:r>
+      <w:proofErr w:type="spellStart"/>
+      <w:r>
+        <w:rPr>
+          <w:lang w:val="en-US"/>
+        </w:rPr>
+        <w:t>js</w:t>
+      </w:r>
+      <w:proofErr w:type="spellEnd"/>
+      <w:r>
+        <w:rPr>
+          <w:lang w:val="en-US"/>
+        </w:rPr>
+        <w:t xml:space="preserve">'; </w:t>
+      </w:r>
+    </w:p>
+    <w:p>
+      <w:pPr>
+        <w:rPr>
+          <w:u w:val="single"/>
+        </w:rPr>
+      </w:pPr>
+      <w:r>
+        <w:rPr>
+          <w:noProof/>
           <w:u w:val="single"/>
         </w:rPr>
         <w:drawing>
@@ -2578,6 +3197,7 @@
       </w:pPr>
       <w:r>
         <w:rPr>
+          <w:noProof/>
           <w:u w:val="single"/>
         </w:rPr>
         <w:drawing>
@@ -2627,48 +3247,674 @@
         <w:rPr>
           <w:u w:val="single"/>
         </w:rPr>
-        <w:t>A continuación, deberá utilizar el &lt;x-toaster-hub /&gt;componente en su plantilla maestra:</w:t>
-      </w:r>
-    </w:p>
-    <w:p>
-      <w:pPr>
-        <w:rPr>
-          <w:u w:val="single"/>
-        </w:rPr>
-      </w:pPr>
-    </w:p>
-    <w:p>
-      <w:pPr>
-        <w:rPr>
-          <w:u w:val="single"/>
-        </w:rPr>
-      </w:pPr>
-    </w:p>
-    <w:p>
-      <w:pPr>
-        <w:rPr>
-          <w:u w:val="single"/>
-        </w:rPr>
-      </w:pPr>
-    </w:p>
-    <w:p>
-      <w:pPr>
-        <w:rPr>
-          <w:u w:val="single"/>
-        </w:rPr>
-      </w:pPr>
-    </w:p>
-    <w:p>
-      <w:pPr>
-        <w:rPr>
-          <w:u w:val="single"/>
-        </w:rPr>
-      </w:pPr>
-    </w:p>
-    <w:p>
-      <w:pPr>
-        <w:rPr>
-          <w:u w:val="single"/>
+        <w:t>A continuación, deberá utilizar el &lt;x-</w:t>
+      </w:r>
+      <w:proofErr w:type="spellStart"/>
+      <w:r>
+        <w:rPr>
+          <w:u w:val="single"/>
+        </w:rPr>
+        <w:t>toaster</w:t>
+      </w:r>
+      <w:proofErr w:type="spellEnd"/>
+      <w:r>
+        <w:rPr>
+          <w:u w:val="single"/>
+        </w:rPr>
+        <w:t>-</w:t>
+      </w:r>
+      <w:proofErr w:type="spellStart"/>
+      <w:r>
+        <w:rPr>
+          <w:u w:val="single"/>
+        </w:rPr>
+        <w:t>hub</w:t>
+      </w:r>
+      <w:proofErr w:type="spellEnd"/>
+      <w:r>
+        <w:rPr>
+          <w:u w:val="single"/>
+        </w:rPr>
+        <w:t xml:space="preserve"> /&gt;componente en su plantilla maestra:</w:t>
+      </w:r>
+    </w:p>
+    <w:p>
+      <w:pPr>
+        <w:rPr>
+          <w:u w:val="single"/>
+        </w:rPr>
+      </w:pPr>
+    </w:p>
+    <w:p>
+      <w:pPr>
+        <w:rPr>
+          <w:u w:val="single"/>
+        </w:rPr>
+      </w:pPr>
+      <w:r>
+        <w:rPr>
+          <w:u w:val="single"/>
+        </w:rPr>
+        <w:drawing>
+          <wp:inline distT="0" distB="0" distL="0" distR="0" wp14:anchorId="017F0148" wp14:editId="3B21C61A">
+            <wp:extent cx="11338270" cy="6506210"/>
+            <wp:effectExtent l="0" t="0" r="0" b="8890"/>
+            <wp:docPr id="91697447" name="Imagen 1"/>
+            <wp:cNvGraphicFramePr>
+              <a:graphicFrameLocks xmlns:a="http://schemas.openxmlformats.org/drawingml/2006/main" noChangeAspect="1"/>
+            </wp:cNvGraphicFramePr>
+            <a:graphic xmlns:a="http://schemas.openxmlformats.org/drawingml/2006/main">
+              <a:graphicData uri="http://schemas.openxmlformats.org/drawingml/2006/picture">
+                <pic:pic xmlns:pic="http://schemas.openxmlformats.org/drawingml/2006/picture">
+                  <pic:nvPicPr>
+                    <pic:cNvPr id="91697447" name=""/>
+                    <pic:cNvPicPr/>
+                  </pic:nvPicPr>
+                  <pic:blipFill>
+                    <a:blip r:embed="rId52"/>
+                    <a:stretch>
+                      <a:fillRect/>
+                    </a:stretch>
+                  </pic:blipFill>
+                  <pic:spPr>
+                    <a:xfrm>
+                      <a:off x="0" y="0"/>
+                      <a:ext cx="11357616" cy="6517311"/>
+                    </a:xfrm>
+                    <a:prstGeom prst="rect">
+                      <a:avLst/>
+                    </a:prstGeom>
+                  </pic:spPr>
+                </pic:pic>
+              </a:graphicData>
+            </a:graphic>
+          </wp:inline>
+        </w:drawing>
+      </w:r>
+    </w:p>
+    <w:p>
+      <w:pPr>
+        <w:rPr>
+          <w:lang w:val="en-US"/>
+        </w:rPr>
+      </w:pPr>
+      <w:proofErr w:type="spellStart"/>
+      <w:r>
+        <w:rPr>
+          <w:lang w:val="en-US"/>
+        </w:rPr>
+        <w:t>php</w:t>
+      </w:r>
+      <w:proofErr w:type="spellEnd"/>
+      <w:r>
+        <w:rPr>
+          <w:lang w:val="en-US"/>
+        </w:rPr>
+        <w:t xml:space="preserve"> artisan </w:t>
+      </w:r>
+      <w:proofErr w:type="spellStart"/>
+      <w:r>
+        <w:rPr>
+          <w:lang w:val="en-US"/>
+        </w:rPr>
+        <w:t>vendor:publish</w:t>
+      </w:r>
+      <w:proofErr w:type="spellEnd"/>
+      <w:r>
+        <w:rPr>
+          <w:lang w:val="en-US"/>
+        </w:rPr>
+        <w:t xml:space="preserve"> --tag=toaster-views</w:t>
+      </w:r>
+    </w:p>
+    <w:p>
+      <w:r>
+        <w:rPr>
+          <w:noProof/>
+        </w:rPr>
+        <w:drawing>
+          <wp:inline distT="0" distB="0" distL="0" distR="0" wp14:anchorId="0F892CE4" wp14:editId="1C8BE0D3">
+            <wp:extent cx="5612130" cy="3159125"/>
+            <wp:effectExtent l="0" t="0" r="7620" b="3175"/>
+            <wp:docPr id="1584952401" name="Imagen 1"/>
+            <wp:cNvGraphicFramePr>
+              <a:graphicFrameLocks xmlns:a="http://schemas.openxmlformats.org/drawingml/2006/main" noChangeAspect="1"/>
+            </wp:cNvGraphicFramePr>
+            <a:graphic xmlns:a="http://schemas.openxmlformats.org/drawingml/2006/main">
+              <a:graphicData uri="http://schemas.openxmlformats.org/drawingml/2006/picture">
+                <pic:pic xmlns:pic="http://schemas.openxmlformats.org/drawingml/2006/picture">
+                  <pic:nvPicPr>
+                    <pic:cNvPr id="1584952401" name=""/>
+                    <pic:cNvPicPr/>
+                  </pic:nvPicPr>
+                  <pic:blipFill>
+                    <a:blip r:embed="rId53"/>
+                    <a:stretch>
+                      <a:fillRect/>
+                    </a:stretch>
+                  </pic:blipFill>
+                  <pic:spPr>
+                    <a:xfrm>
+                      <a:off x="0" y="0"/>
+                      <a:ext cx="5612130" cy="3159125"/>
+                    </a:xfrm>
+                    <a:prstGeom prst="rect">
+                      <a:avLst/>
+                    </a:prstGeom>
+                  </pic:spPr>
+                </pic:pic>
+              </a:graphicData>
+            </a:graphic>
+          </wp:inline>
+        </w:drawing>
+      </w:r>
+    </w:p>
+    <w:p>
+      <w:pPr>
+        <w:rPr>
+          <w:lang w:val="en-US"/>
+        </w:rPr>
+      </w:pPr>
+      <w:r>
+        <w:rPr>
+          <w:lang w:val="en-US"/>
+        </w:rPr>
+        <w:t>&lt;div&gt;</w:t>
+      </w:r>
+    </w:p>
+    <w:p>
+      <w:pPr>
+        <w:rPr>
+          <w:lang w:val="en-US"/>
+        </w:rPr>
+      </w:pPr>
+      <w:r>
+        <w:rPr>
+          <w:lang w:val="en-US"/>
+        </w:rPr>
+        <w:t>        &lt;</w:t>
+      </w:r>
+      <w:proofErr w:type="spellStart"/>
+      <w:r>
+        <w:rPr>
+          <w:lang w:val="en-US"/>
+        </w:rPr>
+        <w:t>flux:button</w:t>
+      </w:r>
+      <w:proofErr w:type="spellEnd"/>
+      <w:r>
+        <w:rPr>
+          <w:lang w:val="en-US"/>
+        </w:rPr>
+        <w:t xml:space="preserve"> @click="Toaster.success('Form submitted!')"&gt;</w:t>
+      </w:r>
+    </w:p>
+    <w:p>
+      <w:pPr>
+        <w:rPr>
+          <w:lang w:val="en-US"/>
+        </w:rPr>
+      </w:pPr>
+      <w:r>
+        <w:rPr>
+          <w:lang w:val="en-US"/>
+        </w:rPr>
+        <w:t>            success</w:t>
+      </w:r>
+    </w:p>
+    <w:p>
+      <w:pPr>
+        <w:rPr>
+          <w:lang w:val="en-US"/>
+        </w:rPr>
+      </w:pPr>
+      <w:r>
+        <w:rPr>
+          <w:lang w:val="en-US"/>
+        </w:rPr>
+        <w:t>        &lt;/</w:t>
+      </w:r>
+      <w:proofErr w:type="spellStart"/>
+      <w:r>
+        <w:rPr>
+          <w:lang w:val="en-US"/>
+        </w:rPr>
+        <w:t>flux:button</w:t>
+      </w:r>
+      <w:proofErr w:type="spellEnd"/>
+      <w:r>
+        <w:rPr>
+          <w:lang w:val="en-US"/>
+        </w:rPr>
+        <w:t>&gt;</w:t>
+      </w:r>
+    </w:p>
+    <w:p>
+      <w:pPr>
+        <w:rPr>
+          <w:lang w:val="en-US"/>
+        </w:rPr>
+      </w:pPr>
+      <w:r>
+        <w:rPr>
+          <w:lang w:val="en-US"/>
+        </w:rPr>
+        <w:t>        &lt;</w:t>
+      </w:r>
+      <w:proofErr w:type="spellStart"/>
+      <w:r>
+        <w:rPr>
+          <w:lang w:val="en-US"/>
+        </w:rPr>
+        <w:t>flux:button</w:t>
+      </w:r>
+      <w:proofErr w:type="spellEnd"/>
+      <w:r>
+        <w:rPr>
+          <w:lang w:val="en-US"/>
+        </w:rPr>
+        <w:t xml:space="preserve"> @click="Toaster.warning('Form warning!')"&gt;</w:t>
+      </w:r>
+    </w:p>
+    <w:p>
+      <w:pPr>
+        <w:rPr>
+          <w:lang w:val="en-US"/>
+        </w:rPr>
+      </w:pPr>
+      <w:r>
+        <w:rPr>
+          <w:lang w:val="en-US"/>
+        </w:rPr>
+        <w:t>            warning</w:t>
+      </w:r>
+    </w:p>
+    <w:p>
+      <w:pPr>
+        <w:rPr>
+          <w:lang w:val="en-US"/>
+        </w:rPr>
+      </w:pPr>
+      <w:r>
+        <w:rPr>
+          <w:lang w:val="en-US"/>
+        </w:rPr>
+        <w:t>        &lt;/</w:t>
+      </w:r>
+      <w:proofErr w:type="spellStart"/>
+      <w:r>
+        <w:rPr>
+          <w:lang w:val="en-US"/>
+        </w:rPr>
+        <w:t>flux:button</w:t>
+      </w:r>
+      <w:proofErr w:type="spellEnd"/>
+      <w:r>
+        <w:rPr>
+          <w:lang w:val="en-US"/>
+        </w:rPr>
+        <w:t>&gt;</w:t>
+      </w:r>
+    </w:p>
+    <w:p>
+      <w:pPr>
+        <w:rPr>
+          <w:lang w:val="en-US"/>
+        </w:rPr>
+      </w:pPr>
+      <w:r>
+        <w:rPr>
+          <w:lang w:val="en-US"/>
+        </w:rPr>
+        <w:t>        &lt;</w:t>
+      </w:r>
+      <w:proofErr w:type="spellStart"/>
+      <w:r>
+        <w:rPr>
+          <w:lang w:val="en-US"/>
+        </w:rPr>
+        <w:t>flux:button</w:t>
+      </w:r>
+      <w:proofErr w:type="spellEnd"/>
+      <w:r>
+        <w:rPr>
+          <w:lang w:val="en-US"/>
+        </w:rPr>
+        <w:t xml:space="preserve"> @click="Toaster.info('Form info!')"&gt;</w:t>
+      </w:r>
+    </w:p>
+    <w:p>
+      <w:r>
+        <w:rPr>
+          <w:lang w:val="en-US"/>
+        </w:rPr>
+        <w:t xml:space="preserve">            </w:t>
+      </w:r>
+      <w:proofErr w:type="spellStart"/>
+      <w:r>
+        <w:t>info</w:t>
+      </w:r>
+      <w:proofErr w:type="spellEnd"/>
+    </w:p>
+    <w:p>
+      <w:r>
+        <w:t>        &lt;/</w:t>
+      </w:r>
+      <w:proofErr w:type="spellStart"/>
+      <w:r>
+        <w:t>flux:button</w:t>
+      </w:r>
+      <w:proofErr w:type="spellEnd"/>
+      <w:r>
+        <w:t>&gt;</w:t>
+      </w:r>
+    </w:p>
+    <w:p>
+      <w:r>
+        <w:t xml:space="preserve">        </w:t>
+      </w:r>
+    </w:p>
+    <w:p>
+      <w:r>
+        <w:t>        &lt;</w:t>
+      </w:r>
+      <w:proofErr w:type="spellStart"/>
+      <w:r>
+        <w:t>flux:button</w:t>
+      </w:r>
+      <w:proofErr w:type="spellEnd"/>
+      <w:r>
+        <w:t xml:space="preserve"> @click="Toaster.error('Form error!')"&gt;</w:t>
+      </w:r>
+    </w:p>
+    <w:p>
+      <w:r>
+        <w:t>            error</w:t>
+      </w:r>
+    </w:p>
+    <w:p>
+      <w:r>
+        <w:t>        &lt;/</w:t>
+      </w:r>
+      <w:proofErr w:type="spellStart"/>
+      <w:r>
+        <w:t>flux:button</w:t>
+      </w:r>
+      <w:proofErr w:type="spellEnd"/>
+      <w:r>
+        <w:t>&gt;</w:t>
+      </w:r>
+    </w:p>
+    <w:p>
+      <w:r>
+        <w:t>    &lt;/</w:t>
+      </w:r>
+      <w:proofErr w:type="spellStart"/>
+      <w:r>
+        <w:t>div</w:t>
+      </w:r>
+      <w:proofErr w:type="spellEnd"/>
+      <w:r>
+        <w:t>&gt;</w:t>
+      </w:r>
+    </w:p>
+    <w:p>
+      <w:r>
+        <w:rPr>
+          <w:noProof/>
+        </w:rPr>
+        <w:drawing>
+          <wp:inline distT="0" distB="0" distL="0" distR="0" wp14:anchorId="3D3CC8C2" wp14:editId="5FEE869A">
+            <wp:extent cx="5612130" cy="2637790"/>
+            <wp:effectExtent l="0" t="0" r="7620" b="0"/>
+            <wp:docPr id="1497707275" name="Imagen 1"/>
+            <wp:cNvGraphicFramePr>
+              <a:graphicFrameLocks xmlns:a="http://schemas.openxmlformats.org/drawingml/2006/main" noChangeAspect="1"/>
+            </wp:cNvGraphicFramePr>
+            <a:graphic xmlns:a="http://schemas.openxmlformats.org/drawingml/2006/main">
+              <a:graphicData uri="http://schemas.openxmlformats.org/drawingml/2006/picture">
+                <pic:pic xmlns:pic="http://schemas.openxmlformats.org/drawingml/2006/picture">
+                  <pic:nvPicPr>
+                    <pic:cNvPr id="1497707275" name=""/>
+                    <pic:cNvPicPr/>
+                  </pic:nvPicPr>
+                  <pic:blipFill>
+                    <a:blip r:embed="rId54"/>
+                    <a:stretch>
+                      <a:fillRect/>
+                    </a:stretch>
+                  </pic:blipFill>
+                  <pic:spPr>
+                    <a:xfrm>
+                      <a:off x="0" y="0"/>
+                      <a:ext cx="5612130" cy="2637790"/>
+                    </a:xfrm>
+                    <a:prstGeom prst="rect">
+                      <a:avLst/>
+                    </a:prstGeom>
+                  </pic:spPr>
+                </pic:pic>
+              </a:graphicData>
+            </a:graphic>
+          </wp:inline>
+        </w:drawing>
+      </w:r>
+    </w:p>
+    <w:p>
+      <w:pPr>
+        <w:rPr>
+          <w:lang w:val="en-US"/>
+        </w:rPr>
+      </w:pPr>
+      <w:r>
+        <w:rPr>
+          <w:lang w:val="en-US"/>
+        </w:rPr>
+        <w:t>use Masmerise\Toaster\Toaster;</w:t>
+      </w:r>
+    </w:p>
+    <w:p>
+      <w:pPr>
+        <w:rPr>
+          <w:lang w:val="en-US"/>
+        </w:rPr>
+      </w:pPr>
+    </w:p>
+    <w:p>
+      <w:pPr>
+        <w:rPr>
+          <w:lang w:val="en-US"/>
+        </w:rPr>
+      </w:pPr>
+      <w:r>
+        <w:rPr>
+          <w:lang w:val="en-US"/>
+        </w:rPr>
+        <w:t> //TOASTER FORMA 1</w:t>
+      </w:r>
+    </w:p>
+    <w:p>
+      <w:r>
+        <w:rPr>
+          <w:lang w:val="en-US"/>
+        </w:rPr>
+        <w:t xml:space="preserve">        </w:t>
+      </w:r>
+      <w:proofErr w:type="spellStart"/>
+      <w:r>
+        <w:t>Toaster</w:t>
+      </w:r>
+      <w:proofErr w:type="spellEnd"/>
+      <w:r>
+        <w:t>::</w:t>
+      </w:r>
+      <w:proofErr w:type="spellStart"/>
+      <w:r>
+        <w:t>info</w:t>
+      </w:r>
+      <w:proofErr w:type="spellEnd"/>
+      <w:r>
+        <w:t xml:space="preserve">('empresa </w:t>
+      </w:r>
+      <w:proofErr w:type="spellStart"/>
+      <w:r>
+        <w:t>created</w:t>
+      </w:r>
+      <w:proofErr w:type="spellEnd"/>
+      <w:r>
+        <w:t>!');</w:t>
+      </w:r>
+    </w:p>
+    <w:p>
+      <w:pPr>
+        <w:rPr>
+          <w:lang w:val="en-US"/>
+        </w:rPr>
+      </w:pPr>
+      <w:r>
+        <w:t xml:space="preserve">        </w:t>
+      </w:r>
+      <w:r>
+        <w:rPr>
+          <w:lang w:val="en-US"/>
+        </w:rPr>
+        <w:t>$this-&gt;redirect("/</w:t>
+      </w:r>
+      <w:proofErr w:type="spellStart"/>
+      <w:r>
+        <w:rPr>
+          <w:lang w:val="en-US"/>
+        </w:rPr>
+        <w:t>posts",navigate</w:t>
+      </w:r>
+      <w:proofErr w:type="spellEnd"/>
+      <w:r>
+        <w:rPr>
+          <w:lang w:val="en-US"/>
+        </w:rPr>
+        <w:t>: true);</w:t>
+      </w:r>
+    </w:p>
+    <w:p>
+      <w:pPr>
+        <w:rPr>
+          <w:lang w:val="en-US"/>
+        </w:rPr>
+      </w:pPr>
+      <w:r>
+        <w:rPr>
+          <w:lang w:val="en-US"/>
+        </w:rPr>
+        <w:t>         </w:t>
+      </w:r>
+    </w:p>
+    <w:p>
+      <w:pPr>
+        <w:rPr>
+          <w:lang w:val="en-US"/>
+        </w:rPr>
+      </w:pPr>
+      <w:r>
+        <w:rPr>
+          <w:lang w:val="en-US"/>
+        </w:rPr>
+        <w:t>        //TOASTER FORMA 2</w:t>
+      </w:r>
+    </w:p>
+    <w:p>
+      <w:pPr>
+        <w:rPr>
+          <w:lang w:val="en-US"/>
+        </w:rPr>
+      </w:pPr>
+      <w:r>
+        <w:rPr>
+          <w:lang w:val="en-US"/>
+        </w:rPr>
+        <w:t>         //return Redirect::route('posts')-&gt;info('Company created!');</w:t>
+      </w:r>
+    </w:p>
+    <w:p>
+      <w:pPr>
+        <w:rPr>
+          <w:lang w:val="en-US"/>
+        </w:rPr>
+      </w:pPr>
+    </w:p>
+    <w:p>
+      <w:pPr>
+        <w:rPr>
+          <w:lang w:val="en-US"/>
+        </w:rPr>
+      </w:pPr>
+    </w:p>
+    <w:p>
+      <w:pPr>
+        <w:rPr>
+          <w:lang w:val="en-US"/>
+        </w:rPr>
+      </w:pPr>
+    </w:p>
+    <w:p>
+      <w:pPr>
+        <w:rPr>
+          <w:lang w:val="en-US"/>
+        </w:rPr>
+      </w:pPr>
+    </w:p>
+    <w:p>
+      <w:pPr>
+        <w:rPr>
+          <w:u w:val="single"/>
+          <w:lang w:val="en-US"/>
+        </w:rPr>
+      </w:pPr>
+    </w:p>
+    <w:p>
+      <w:pPr>
+        <w:rPr>
+          <w:u w:val="single"/>
+          <w:lang w:val="en-US"/>
+        </w:rPr>
+      </w:pPr>
+    </w:p>
+    <w:p>
+      <w:pPr>
+        <w:rPr>
+          <w:u w:val="single"/>
+          <w:lang w:val="en-US"/>
+        </w:rPr>
+      </w:pPr>
+    </w:p>
+    <w:p>
+      <w:pPr>
+        <w:rPr>
+          <w:u w:val="single"/>
+          <w:lang w:val="en-US"/>
+        </w:rPr>
+      </w:pPr>
+    </w:p>
+    <w:p>
+      <w:pPr>
+        <w:rPr>
+          <w:u w:val="single"/>
+          <w:lang w:val="en-US"/>
+        </w:rPr>
+      </w:pPr>
+    </w:p>
+    <w:p>
+      <w:pPr>
+        <w:rPr>
+          <w:u w:val="single"/>
+          <w:lang w:val="en-US"/>
+        </w:rPr>
+      </w:pPr>
+    </w:p>
+    <w:p>
+      <w:pPr>
+        <w:rPr>
+          <w:u w:val="single"/>
+          <w:lang w:val="en-US"/>
         </w:rPr>
       </w:pPr>
     </w:p>
@@ -3285,6 +4531,7 @@
   <w:style w:type="character" w:default="1" w:styleId="Fuentedeprrafopredeter">
     <w:name w:val="Default Paragraph Font"/>
     <w:uiPriority w:val="1"/>
+    <w:semiHidden/>
     <w:unhideWhenUsed/>
   </w:style>
   <w:style w:type="table" w:default="1" w:styleId="Tablanormal">

</xml_diff>